<commit_message>
Comienzo del paper Genil e indrawati imputados y creados los modelos Readme2.md ficha tecnica comienzo virgen de gemini
</commit_message>
<xml_diff>
--- a/Paper_NARX-LSTM_SCA.docx
+++ b/Paper_NARX-LSTM_SCA.docx
@@ -282,15 +282,7 @@
           <w:bCs/>
           <w:lang w:val="en-US"/>
         </w:rPr>
-        <w:t>2.2. H</w:t>
-      </w:r>
-      <w:r>
-        <w:rPr>
-          <w:b/>
-          <w:bCs/>
-          <w:lang w:val="en-US"/>
-        </w:rPr>
-        <w:t xml:space="preserve">ybrid </w:t>
+        <w:t xml:space="preserve">2.2. Hybrid </w:t>
       </w:r>
       <w:bookmarkStart w:id="1" w:name="_Hlk199923188"/>
       <w:r>
@@ -434,6 +426,362 @@
     <w:p>
       <w:pPr>
         <w:rPr>
+          <w:noProof/>
+          <w:lang w:val="en-US"/>
+        </w:rPr>
+      </w:pPr>
+    </w:p>
+    <w:p>
+      <w:pPr>
+        <w:rPr>
+          <w:lang w:val="en-US"/>
+        </w:rPr>
+      </w:pPr>
+      <w:r>
+        <w:rPr>
+          <w:noProof/>
+          <w:lang w:val="en-US"/>
+        </w:rPr>
+        <w:lastRenderedPageBreak/>
+        <mc:AlternateContent>
+          <mc:Choice Requires="wpg">
+            <w:drawing>
+              <wp:anchor distT="0" distB="0" distL="114300" distR="114300" simplePos="0" relativeHeight="251663360" behindDoc="0" locked="0" layoutInCell="1" allowOverlap="1" wp14:anchorId="49CE24F2" wp14:editId="2C81FCBF">
+                <wp:simplePos x="0" y="0"/>
+                <wp:positionH relativeFrom="column">
+                  <wp:posOffset>-493281</wp:posOffset>
+                </wp:positionH>
+                <wp:positionV relativeFrom="paragraph">
+                  <wp:posOffset>82844</wp:posOffset>
+                </wp:positionV>
+                <wp:extent cx="6302015" cy="6625106"/>
+                <wp:effectExtent l="0" t="0" r="3810" b="4445"/>
+                <wp:wrapTight wrapText="bothSides">
+                  <wp:wrapPolygon edited="0">
+                    <wp:start x="10643" y="0"/>
+                    <wp:lineTo x="0" y="62"/>
+                    <wp:lineTo x="0" y="6708"/>
+                    <wp:lineTo x="10774" y="6956"/>
+                    <wp:lineTo x="0" y="7453"/>
+                    <wp:lineTo x="0" y="14037"/>
+                    <wp:lineTo x="11231" y="14907"/>
+                    <wp:lineTo x="131" y="14907"/>
+                    <wp:lineTo x="131" y="21552"/>
+                    <wp:lineTo x="10774" y="21552"/>
+                    <wp:lineTo x="21548" y="21428"/>
+                    <wp:lineTo x="21548" y="7453"/>
+                    <wp:lineTo x="20895" y="7453"/>
+                    <wp:lineTo x="10774" y="6956"/>
+                    <wp:lineTo x="21548" y="6832"/>
+                    <wp:lineTo x="21548" y="0"/>
+                    <wp:lineTo x="10643" y="0"/>
+                  </wp:wrapPolygon>
+                </wp:wrapTight>
+                <wp:docPr id="1234370179" name="Grupo 7"/>
+                <wp:cNvGraphicFramePr/>
+                <a:graphic xmlns:a="http://schemas.openxmlformats.org/drawingml/2006/main">
+                  <a:graphicData uri="http://schemas.microsoft.com/office/word/2010/wordprocessingGroup">
+                    <wpg:wgp>
+                      <wpg:cNvGrpSpPr/>
+                      <wpg:grpSpPr>
+                        <a:xfrm>
+                          <a:off x="0" y="0"/>
+                          <a:ext cx="6302015" cy="6625106"/>
+                          <a:chOff x="0" y="0"/>
+                          <a:chExt cx="6302015" cy="6625106"/>
+                        </a:xfrm>
+                      </wpg:grpSpPr>
+                      <pic:pic xmlns:pic="http://schemas.openxmlformats.org/drawingml/2006/picture">
+                        <pic:nvPicPr>
+                          <pic:cNvPr id="1365636264" name="Imagen 1" descr="Diagrama&#10;&#10;El contenido generado por IA puede ser incorrecto."/>
+                          <pic:cNvPicPr>
+                            <a:picLocks noChangeAspect="1"/>
+                          </pic:cNvPicPr>
+                        </pic:nvPicPr>
+                        <pic:blipFill rotWithShape="1">
+                          <a:blip r:embed="rId8" cstate="print">
+                            <a:extLst>
+                              <a:ext uri="{28A0092B-C50C-407E-A947-70E740481C1C}">
+                                <a14:useLocalDpi xmlns:a14="http://schemas.microsoft.com/office/drawing/2010/main" val="0"/>
+                              </a:ext>
+                            </a:extLst>
+                          </a:blip>
+                          <a:srcRect l="9226" t="7375" r="13691" b="6883"/>
+                          <a:stretch>
+                            <a:fillRect/>
+                          </a:stretch>
+                        </pic:blipFill>
+                        <pic:spPr bwMode="auto">
+                          <a:xfrm>
+                            <a:off x="3138985" y="0"/>
+                            <a:ext cx="3152140" cy="2102485"/>
+                          </a:xfrm>
+                          <a:prstGeom prst="rect">
+                            <a:avLst/>
+                          </a:prstGeom>
+                          <a:ln>
+                            <a:noFill/>
+                          </a:ln>
+                          <a:extLst>
+                            <a:ext uri="{53640926-AAD7-44D8-BBD7-CCE9431645EC}">
+                              <a14:shadowObscured xmlns:a14="http://schemas.microsoft.com/office/drawing/2010/main"/>
+                            </a:ext>
+                          </a:extLst>
+                        </pic:spPr>
+                      </pic:pic>
+                      <pic:pic xmlns:pic="http://schemas.openxmlformats.org/drawingml/2006/picture">
+                        <pic:nvPicPr>
+                          <pic:cNvPr id="50369276" name="Imagen 6" descr="Mapa&#10;&#10;El contenido generado por IA puede ser incorrecto."/>
+                          <pic:cNvPicPr>
+                            <a:picLocks noChangeAspect="1"/>
+                          </pic:cNvPicPr>
+                        </pic:nvPicPr>
+                        <pic:blipFill rotWithShape="1">
+                          <a:blip r:embed="rId9">
+                            <a:extLst>
+                              <a:ext uri="{28A0092B-C50C-407E-A947-70E740481C1C}">
+                                <a14:useLocalDpi xmlns:a14="http://schemas.microsoft.com/office/drawing/2010/main" val="0"/>
+                              </a:ext>
+                            </a:extLst>
+                          </a:blip>
+                          <a:srcRect l="9478" t="8425" r="14060" b="6882"/>
+                          <a:stretch>
+                            <a:fillRect/>
+                          </a:stretch>
+                        </pic:blipFill>
+                        <pic:spPr bwMode="auto">
+                          <a:xfrm>
+                            <a:off x="68239" y="4592471"/>
+                            <a:ext cx="3058795" cy="2032635"/>
+                          </a:xfrm>
+                          <a:prstGeom prst="rect">
+                            <a:avLst/>
+                          </a:prstGeom>
+                          <a:ln>
+                            <a:noFill/>
+                          </a:ln>
+                          <a:extLst>
+                            <a:ext uri="{53640926-AAD7-44D8-BBD7-CCE9431645EC}">
+                              <a14:shadowObscured xmlns:a14="http://schemas.microsoft.com/office/drawing/2010/main"/>
+                            </a:ext>
+                          </a:extLst>
+                        </pic:spPr>
+                      </pic:pic>
+                      <pic:pic xmlns:pic="http://schemas.openxmlformats.org/drawingml/2006/picture">
+                        <pic:nvPicPr>
+                          <pic:cNvPr id="1194663193" name="Imagen 5" descr="Mapa&#10;&#10;El contenido generado por IA puede ser incorrecto."/>
+                          <pic:cNvPicPr>
+                            <a:picLocks noChangeAspect="1"/>
+                          </pic:cNvPicPr>
+                        </pic:nvPicPr>
+                        <pic:blipFill rotWithShape="1">
+                          <a:blip r:embed="rId10">
+                            <a:extLst>
+                              <a:ext uri="{28A0092B-C50C-407E-A947-70E740481C1C}">
+                                <a14:useLocalDpi xmlns:a14="http://schemas.microsoft.com/office/drawing/2010/main" val="0"/>
+                              </a:ext>
+                            </a:extLst>
+                          </a:blip>
+                          <a:srcRect l="9481" t="8215" r="13548" b="7512"/>
+                          <a:stretch>
+                            <a:fillRect/>
+                          </a:stretch>
+                        </pic:blipFill>
+                        <pic:spPr bwMode="auto">
+                          <a:xfrm>
+                            <a:off x="0" y="2313295"/>
+                            <a:ext cx="3039745" cy="1996440"/>
+                          </a:xfrm>
+                          <a:prstGeom prst="rect">
+                            <a:avLst/>
+                          </a:prstGeom>
+                          <a:ln>
+                            <a:noFill/>
+                          </a:ln>
+                          <a:extLst>
+                            <a:ext uri="{53640926-AAD7-44D8-BBD7-CCE9431645EC}">
+                              <a14:shadowObscured xmlns:a14="http://schemas.microsoft.com/office/drawing/2010/main"/>
+                            </a:ext>
+                          </a:extLst>
+                        </pic:spPr>
+                      </pic:pic>
+                      <pic:pic xmlns:pic="http://schemas.openxmlformats.org/drawingml/2006/picture">
+                        <pic:nvPicPr>
+                          <pic:cNvPr id="1211864308" name="Imagen 4" descr="Gráfico&#10;&#10;El contenido generado por IA puede ser incorrecto."/>
+                          <pic:cNvPicPr>
+                            <a:picLocks noChangeAspect="1"/>
+                          </pic:cNvPicPr>
+                        </pic:nvPicPr>
+                        <pic:blipFill rotWithShape="1">
+                          <a:blip r:embed="rId11">
+                            <a:extLst>
+                              <a:ext uri="{28A0092B-C50C-407E-A947-70E740481C1C}">
+                                <a14:useLocalDpi xmlns:a14="http://schemas.microsoft.com/office/drawing/2010/main" val="0"/>
+                              </a:ext>
+                            </a:extLst>
+                          </a:blip>
+                          <a:srcRect l="9609" t="8215" r="13787" b="6044"/>
+                          <a:stretch>
+                            <a:fillRect/>
+                          </a:stretch>
+                        </pic:blipFill>
+                        <pic:spPr bwMode="auto">
+                          <a:xfrm>
+                            <a:off x="0" y="40943"/>
+                            <a:ext cx="3009265" cy="2019935"/>
+                          </a:xfrm>
+                          <a:prstGeom prst="rect">
+                            <a:avLst/>
+                          </a:prstGeom>
+                          <a:ln>
+                            <a:noFill/>
+                          </a:ln>
+                          <a:extLst>
+                            <a:ext uri="{53640926-AAD7-44D8-BBD7-CCE9431645EC}">
+                              <a14:shadowObscured xmlns:a14="http://schemas.microsoft.com/office/drawing/2010/main"/>
+                            </a:ext>
+                          </a:extLst>
+                        </pic:spPr>
+                      </pic:pic>
+                      <pic:pic xmlns:pic="http://schemas.openxmlformats.org/drawingml/2006/picture">
+                        <pic:nvPicPr>
+                          <pic:cNvPr id="1871201319" name="Imagen 2" descr="Gráfico&#10;&#10;El contenido generado por IA puede ser incorrecto."/>
+                          <pic:cNvPicPr>
+                            <a:picLocks noChangeAspect="1"/>
+                          </pic:cNvPicPr>
+                        </pic:nvPicPr>
+                        <pic:blipFill rotWithShape="1">
+                          <a:blip r:embed="rId12">
+                            <a:extLst>
+                              <a:ext uri="{28A0092B-C50C-407E-A947-70E740481C1C}">
+                                <a14:useLocalDpi xmlns:a14="http://schemas.microsoft.com/office/drawing/2010/main" val="0"/>
+                              </a:ext>
+                            </a:extLst>
+                          </a:blip>
+                          <a:srcRect l="8593" t="7582" r="13941" b="6265"/>
+                          <a:stretch>
+                            <a:fillRect/>
+                          </a:stretch>
+                        </pic:blipFill>
+                        <pic:spPr bwMode="auto">
+                          <a:xfrm>
+                            <a:off x="3111689" y="2313295"/>
+                            <a:ext cx="3159125" cy="2107565"/>
+                          </a:xfrm>
+                          <a:prstGeom prst="rect">
+                            <a:avLst/>
+                          </a:prstGeom>
+                          <a:ln>
+                            <a:noFill/>
+                          </a:ln>
+                          <a:extLst>
+                            <a:ext uri="{53640926-AAD7-44D8-BBD7-CCE9431645EC}">
+                              <a14:shadowObscured xmlns:a14="http://schemas.microsoft.com/office/drawing/2010/main"/>
+                            </a:ext>
+                          </a:extLst>
+                        </pic:spPr>
+                      </pic:pic>
+                      <pic:pic xmlns:pic="http://schemas.openxmlformats.org/drawingml/2006/picture">
+                        <pic:nvPicPr>
+                          <pic:cNvPr id="36941410" name="Imagen 3" descr="Imagen que contiene Gráfico&#10;&#10;El contenido generado por IA puede ser incorrecto."/>
+                          <pic:cNvPicPr>
+                            <a:picLocks noChangeAspect="1"/>
+                          </pic:cNvPicPr>
+                        </pic:nvPicPr>
+                        <pic:blipFill rotWithShape="1">
+                          <a:blip r:embed="rId13">
+                            <a:extLst>
+                              <a:ext uri="{28A0092B-C50C-407E-A947-70E740481C1C}">
+                                <a14:useLocalDpi xmlns:a14="http://schemas.microsoft.com/office/drawing/2010/main" val="0"/>
+                              </a:ext>
+                            </a:extLst>
+                          </a:blip>
+                          <a:srcRect l="9860" t="7794" r="13557" b="6468"/>
+                          <a:stretch>
+                            <a:fillRect/>
+                          </a:stretch>
+                        </pic:blipFill>
+                        <pic:spPr bwMode="auto">
+                          <a:xfrm>
+                            <a:off x="3323230" y="4572000"/>
+                            <a:ext cx="2978785" cy="2000250"/>
+                          </a:xfrm>
+                          <a:prstGeom prst="rect">
+                            <a:avLst/>
+                          </a:prstGeom>
+                          <a:ln>
+                            <a:noFill/>
+                          </a:ln>
+                          <a:extLst>
+                            <a:ext uri="{53640926-AAD7-44D8-BBD7-CCE9431645EC}">
+                              <a14:shadowObscured xmlns:a14="http://schemas.microsoft.com/office/drawing/2010/main"/>
+                            </a:ext>
+                          </a:extLst>
+                        </pic:spPr>
+                      </pic:pic>
+                    </wpg:wgp>
+                  </a:graphicData>
+                </a:graphic>
+              </wp:anchor>
+            </w:drawing>
+          </mc:Choice>
+          <mc:Fallback>
+            <w:pict>
+              <v:group w14:anchorId="00A781B9" id="Grupo 7" o:spid="_x0000_s1026" style="position:absolute;margin-left:-38.85pt;margin-top:6.5pt;width:496.2pt;height:521.65pt;z-index:251663360" coordsize="63020,66251" o:gfxdata="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">
+                <v:shapetype id="_x0000_t75" coordsize="21600,21600" o:spt="75" o:preferrelative="t" path="m@4@5l@4@11@9@11@9@5xe" filled="f" stroked="f">
+                  <v:stroke joinstyle="miter"/>
+                  <v:formulas>
+                    <v:f eqn="if lineDrawn pixelLineWidth 0"/>
+                    <v:f eqn="sum @0 1 0"/>
+                    <v:f eqn="sum 0 0 @1"/>
+                    <v:f eqn="prod @2 1 2"/>
+                    <v:f eqn="prod @3 21600 pixelWidth"/>
+                    <v:f eqn="prod @3 21600 pixelHeight"/>
+                    <v:f eqn="sum @0 0 1"/>
+                    <v:f eqn="prod @6 1 2"/>
+                    <v:f eqn="prod @7 21600 pixelWidth"/>
+                    <v:f eqn="sum @8 21600 0"/>
+                    <v:f eqn="prod @7 21600 pixelHeight"/>
+                    <v:f eqn="sum @10 21600 0"/>
+                  </v:formulas>
+                  <v:path o:extrusionok="f" gradientshapeok="t" o:connecttype="rect"/>
+                  <o:lock v:ext="edit" aspectratio="t"/>
+                </v:shapetype>
+                <v:shape id="Imagen 1" o:spid="_x0000_s1027" type="#_x0000_t75" alt="Diagrama&#10;&#10;El contenido generado por IA puede ser incorrecto." style="position:absolute;left:31389;width:31522;height:21024;visibility:visible;mso-wrap-style:square" o:gfxdata="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">
+                  <v:imagedata r:id="rId14" o:title="Diagrama&#10;&#10;El contenido generado por IA puede ser incorrecto" croptop="4833f" cropbottom="4511f" cropleft="6046f" cropright="8973f"/>
+                </v:shape>
+                <v:shape id="Imagen 6" o:spid="_x0000_s1028" type="#_x0000_t75" alt="Mapa&#10;&#10;El contenido generado por IA puede ser incorrecto." style="position:absolute;left:682;top:45924;width:30588;height:20327;visibility:visible;mso-wrap-style:square" o:gfxdata="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">
+                  <v:imagedata r:id="rId15" o:title="Mapa&#10;&#10;El contenido generado por IA puede ser incorrecto" croptop="5521f" cropbottom="4510f" cropleft="6212f" cropright="9214f"/>
+                </v:shape>
+                <v:shape id="Imagen 5" o:spid="_x0000_s1029" type="#_x0000_t75" alt="Mapa&#10;&#10;El contenido generado por IA puede ser incorrecto." style="position:absolute;top:23132;width:30397;height:19965;visibility:visible;mso-wrap-style:square" o:gfxdata="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">
+                  <v:imagedata r:id="rId16" o:title="Mapa&#10;&#10;El contenido generado por IA puede ser incorrecto" croptop="5384f" cropbottom="4923f" cropleft="6213f" cropright="8879f"/>
+                </v:shape>
+                <v:shape id="Imagen 4" o:spid="_x0000_s1030" type="#_x0000_t75" alt="Gráfico&#10;&#10;El contenido generado por IA puede ser incorrecto." style="position:absolute;top:409;width:30092;height:20199;visibility:visible;mso-wrap-style:square" o:gfxdata="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">
+                  <v:imagedata r:id="rId17" o:title="Gráfico&#10;&#10;El contenido generado por IA puede ser incorrecto" croptop="5384f" cropbottom="3961f" cropleft="6297f" cropright="9035f"/>
+                </v:shape>
+                <v:shape id="Imagen 2" o:spid="_x0000_s1031" type="#_x0000_t75" alt="Gráfico&#10;&#10;El contenido generado por IA puede ser incorrecto." style="position:absolute;left:31116;top:23132;width:31592;height:21076;visibility:visible;mso-wrap-style:square" o:gfxdata="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">
+                  <v:imagedata r:id="rId18" o:title="Gráfico&#10;&#10;El contenido generado por IA puede ser incorrecto" croptop="4969f" cropbottom="4106f" cropleft="5632f" cropright="9136f"/>
+                </v:shape>
+                <v:shape id="Imagen 3" o:spid="_x0000_s1032" type="#_x0000_t75" alt="Imagen que contiene Gráfico&#10;&#10;El contenido generado por IA puede ser incorrecto." style="position:absolute;left:33232;top:45720;width:29788;height:20002;visibility:visible;mso-wrap-style:square" o:gfxdata="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">
+                  <v:imagedata r:id="rId19" o:title="Imagen que contiene Gráfico&#10;&#10;El contenido generado por IA puede ser incorrecto" croptop="5108f" cropbottom="4239f" cropleft="6462f" cropright="8885f"/>
+                </v:shape>
+                <w10:wrap type="tight"/>
+              </v:group>
+            </w:pict>
+          </mc:Fallback>
+        </mc:AlternateContent>
+      </w:r>
+    </w:p>
+    <w:p>
+      <w:pPr>
+        <w:rPr>
+          <w:lang w:val="en-US"/>
+        </w:rPr>
+      </w:pPr>
+    </w:p>
+    <w:p>
+      <w:pPr>
+        <w:rPr>
           <w:lang w:val="en-US"/>
         </w:rPr>
       </w:pPr>
@@ -454,27 +802,2407 @@
         <w:rPr>
           <w:lang w:val="en-US"/>
         </w:rPr>
+        <w:t>. The probability that a pixel is covered by snow</w:t>
+      </w:r>
+      <w:r>
+        <w:rPr>
+          <w:lang w:val="en-US"/>
+        </w:rPr>
+        <w:t xml:space="preserve"> during the historical period (2000-2023) for each basin.</w:t>
+      </w:r>
+      <w:commentRangeEnd w:id="4"/>
+      <w:r>
+        <w:rPr>
+          <w:rStyle w:val="Refdecomentario"/>
+        </w:rPr>
+        <w:commentReference w:id="4"/>
+      </w:r>
+    </w:p>
+    <w:p>
+      <w:pPr>
+        <w:rPr>
+          <w:sz w:val="22"/>
+          <w:szCs w:val="22"/>
+        </w:rPr>
+      </w:pPr>
+      <w:proofErr w:type="spellStart"/>
+      <w:r>
+        <w:rPr>
+          <w:sz w:val="22"/>
+          <w:szCs w:val="22"/>
+        </w:rPr>
+        <w:t>This</w:t>
+      </w:r>
+      <w:proofErr w:type="spellEnd"/>
+      <w:r>
+        <w:rPr>
+          <w:sz w:val="22"/>
+          <w:szCs w:val="22"/>
+        </w:rPr>
+        <w:t xml:space="preserve"> figure </w:t>
+      </w:r>
+      <w:proofErr w:type="spellStart"/>
+      <w:r>
+        <w:rPr>
+          <w:sz w:val="22"/>
+          <w:szCs w:val="22"/>
+        </w:rPr>
+        <w:t>illustrates</w:t>
+      </w:r>
+      <w:proofErr w:type="spellEnd"/>
+      <w:r>
+        <w:rPr>
+          <w:sz w:val="22"/>
+          <w:szCs w:val="22"/>
+        </w:rPr>
+        <w:t xml:space="preserve"> </w:t>
+      </w:r>
+      <w:proofErr w:type="spellStart"/>
+      <w:r>
+        <w:rPr>
+          <w:sz w:val="22"/>
+          <w:szCs w:val="22"/>
+        </w:rPr>
+        <w:t>the</w:t>
+      </w:r>
+      <w:proofErr w:type="spellEnd"/>
+      <w:r>
+        <w:rPr>
+          <w:sz w:val="22"/>
+          <w:szCs w:val="22"/>
+        </w:rPr>
+        <w:t xml:space="preserve"> </w:t>
+      </w:r>
+      <w:proofErr w:type="spellStart"/>
+      <w:r>
+        <w:rPr>
+          <w:sz w:val="22"/>
+          <w:szCs w:val="22"/>
+        </w:rPr>
+        <w:t>long-term</w:t>
+      </w:r>
+      <w:proofErr w:type="spellEnd"/>
+      <w:r>
+        <w:rPr>
+          <w:sz w:val="22"/>
+          <w:szCs w:val="22"/>
+        </w:rPr>
+        <w:t xml:space="preserve"> </w:t>
+      </w:r>
+      <w:proofErr w:type="spellStart"/>
+      <w:r>
+        <w:rPr>
+          <w:sz w:val="22"/>
+          <w:szCs w:val="22"/>
+        </w:rPr>
+        <w:t>spatial</w:t>
+      </w:r>
+      <w:proofErr w:type="spellEnd"/>
+      <w:r>
+        <w:rPr>
+          <w:sz w:val="22"/>
+          <w:szCs w:val="22"/>
+        </w:rPr>
+        <w:t xml:space="preserve"> </w:t>
+      </w:r>
+      <w:proofErr w:type="spellStart"/>
+      <w:r>
+        <w:rPr>
+          <w:sz w:val="22"/>
+          <w:szCs w:val="22"/>
+        </w:rPr>
+        <w:t>distribution</w:t>
+      </w:r>
+      <w:proofErr w:type="spellEnd"/>
+      <w:r>
+        <w:rPr>
+          <w:sz w:val="22"/>
+          <w:szCs w:val="22"/>
+        </w:rPr>
+        <w:t xml:space="preserve"> </w:t>
+      </w:r>
+      <w:proofErr w:type="spellStart"/>
+      <w:r>
+        <w:rPr>
+          <w:sz w:val="22"/>
+          <w:szCs w:val="22"/>
+        </w:rPr>
+        <w:t>of</w:t>
+      </w:r>
+      <w:proofErr w:type="spellEnd"/>
+      <w:r>
+        <w:rPr>
+          <w:sz w:val="22"/>
+          <w:szCs w:val="22"/>
+        </w:rPr>
+        <w:t xml:space="preserve"> </w:t>
+      </w:r>
+      <w:proofErr w:type="spellStart"/>
+      <w:r>
+        <w:rPr>
+          <w:sz w:val="22"/>
+          <w:szCs w:val="22"/>
+        </w:rPr>
+        <w:t>snow</w:t>
+      </w:r>
+      <w:proofErr w:type="spellEnd"/>
+      <w:r>
+        <w:rPr>
+          <w:sz w:val="22"/>
+          <w:szCs w:val="22"/>
+        </w:rPr>
+        <w:t xml:space="preserve"> </w:t>
+      </w:r>
+      <w:proofErr w:type="spellStart"/>
+      <w:r>
+        <w:rPr>
+          <w:sz w:val="22"/>
+          <w:szCs w:val="22"/>
+        </w:rPr>
+        <w:t>cover</w:t>
+      </w:r>
+      <w:proofErr w:type="spellEnd"/>
+      <w:r>
+        <w:rPr>
+          <w:sz w:val="22"/>
+          <w:szCs w:val="22"/>
+        </w:rPr>
+        <w:t xml:space="preserve"> </w:t>
+      </w:r>
+      <w:proofErr w:type="spellStart"/>
+      <w:r>
+        <w:rPr>
+          <w:sz w:val="22"/>
+          <w:szCs w:val="22"/>
+        </w:rPr>
+        <w:t>probability</w:t>
+      </w:r>
+      <w:proofErr w:type="spellEnd"/>
+      <w:r>
+        <w:rPr>
+          <w:sz w:val="22"/>
+          <w:szCs w:val="22"/>
+        </w:rPr>
+        <w:t xml:space="preserve"> </w:t>
+      </w:r>
+      <w:proofErr w:type="spellStart"/>
+      <w:r>
+        <w:rPr>
+          <w:sz w:val="22"/>
+          <w:szCs w:val="22"/>
+        </w:rPr>
+        <w:t>across</w:t>
+      </w:r>
+      <w:proofErr w:type="spellEnd"/>
+      <w:r>
+        <w:rPr>
+          <w:sz w:val="22"/>
+          <w:szCs w:val="22"/>
+        </w:rPr>
+        <w:t xml:space="preserve"> </w:t>
+      </w:r>
+      <w:proofErr w:type="spellStart"/>
+      <w:r>
+        <w:rPr>
+          <w:sz w:val="22"/>
+          <w:szCs w:val="22"/>
+        </w:rPr>
+        <w:t>six</w:t>
+      </w:r>
+      <w:proofErr w:type="spellEnd"/>
+      <w:r>
+        <w:rPr>
+          <w:sz w:val="22"/>
+          <w:szCs w:val="22"/>
+        </w:rPr>
+        <w:t xml:space="preserve"> </w:t>
+      </w:r>
+      <w:proofErr w:type="spellStart"/>
+      <w:r>
+        <w:rPr>
+          <w:sz w:val="22"/>
+          <w:szCs w:val="22"/>
+        </w:rPr>
+        <w:t>distinct</w:t>
+      </w:r>
+      <w:proofErr w:type="spellEnd"/>
+      <w:r>
+        <w:rPr>
+          <w:sz w:val="22"/>
+          <w:szCs w:val="22"/>
+        </w:rPr>
+        <w:t xml:space="preserve"> </w:t>
+      </w:r>
+      <w:proofErr w:type="spellStart"/>
+      <w:r>
+        <w:rPr>
+          <w:sz w:val="22"/>
+          <w:szCs w:val="22"/>
+        </w:rPr>
+        <w:t>basins</w:t>
+      </w:r>
+      <w:proofErr w:type="spellEnd"/>
+      <w:r>
+        <w:rPr>
+          <w:sz w:val="22"/>
+          <w:szCs w:val="22"/>
+        </w:rPr>
+        <w:t xml:space="preserve">, </w:t>
+      </w:r>
+      <w:proofErr w:type="spellStart"/>
+      <w:r>
+        <w:rPr>
+          <w:sz w:val="22"/>
+          <w:szCs w:val="22"/>
+        </w:rPr>
+        <w:t>derived</w:t>
+      </w:r>
+      <w:proofErr w:type="spellEnd"/>
+      <w:r>
+        <w:rPr>
+          <w:sz w:val="22"/>
+          <w:szCs w:val="22"/>
+        </w:rPr>
+        <w:t xml:space="preserve"> </w:t>
+      </w:r>
+      <w:proofErr w:type="spellStart"/>
+      <w:r>
+        <w:rPr>
+          <w:sz w:val="22"/>
+          <w:szCs w:val="22"/>
+        </w:rPr>
+        <w:t>from</w:t>
+      </w:r>
+      <w:proofErr w:type="spellEnd"/>
+      <w:r>
+        <w:rPr>
+          <w:sz w:val="22"/>
+          <w:szCs w:val="22"/>
+        </w:rPr>
+        <w:t xml:space="preserve"> </w:t>
+      </w:r>
+      <w:proofErr w:type="spellStart"/>
+      <w:r>
+        <w:rPr>
+          <w:sz w:val="22"/>
+          <w:szCs w:val="22"/>
+        </w:rPr>
+        <w:t>historical</w:t>
+      </w:r>
+      <w:proofErr w:type="spellEnd"/>
+      <w:r>
+        <w:rPr>
+          <w:sz w:val="22"/>
+          <w:szCs w:val="22"/>
+        </w:rPr>
+        <w:t xml:space="preserve"> data </w:t>
+      </w:r>
+      <w:proofErr w:type="spellStart"/>
+      <w:r>
+        <w:rPr>
+          <w:sz w:val="22"/>
+          <w:szCs w:val="22"/>
+        </w:rPr>
+        <w:t>spanning</w:t>
+      </w:r>
+      <w:proofErr w:type="spellEnd"/>
+      <w:r>
+        <w:rPr>
+          <w:sz w:val="22"/>
+          <w:szCs w:val="22"/>
+        </w:rPr>
+        <w:t xml:space="preserve"> 2000-2023 </w:t>
+      </w:r>
+      <w:proofErr w:type="spellStart"/>
+      <w:r>
+        <w:rPr>
+          <w:sz w:val="22"/>
+          <w:szCs w:val="22"/>
+        </w:rPr>
+        <w:t>through</w:t>
+      </w:r>
+      <w:proofErr w:type="spellEnd"/>
+      <w:r>
+        <w:rPr>
+          <w:sz w:val="22"/>
+          <w:szCs w:val="22"/>
+        </w:rPr>
+        <w:t xml:space="preserve"> </w:t>
+      </w:r>
+      <w:proofErr w:type="spellStart"/>
+      <w:r>
+        <w:rPr>
+          <w:sz w:val="22"/>
+          <w:szCs w:val="22"/>
+        </w:rPr>
+        <w:t>Kriging</w:t>
+      </w:r>
+      <w:proofErr w:type="spellEnd"/>
+      <w:r>
+        <w:rPr>
+          <w:sz w:val="22"/>
+          <w:szCs w:val="22"/>
+        </w:rPr>
+        <w:t xml:space="preserve"> </w:t>
+      </w:r>
+      <w:proofErr w:type="spellStart"/>
+      <w:r>
+        <w:rPr>
+          <w:sz w:val="22"/>
+          <w:szCs w:val="22"/>
+        </w:rPr>
+        <w:t>interpolation</w:t>
+      </w:r>
+      <w:proofErr w:type="spellEnd"/>
+      <w:r>
+        <w:rPr>
+          <w:sz w:val="22"/>
+          <w:szCs w:val="22"/>
+        </w:rPr>
+        <w:t xml:space="preserve">. A general </w:t>
+      </w:r>
+      <w:proofErr w:type="spellStart"/>
+      <w:r>
+        <w:rPr>
+          <w:sz w:val="22"/>
+          <w:szCs w:val="22"/>
+        </w:rPr>
+        <w:t>trend</w:t>
+      </w:r>
+      <w:proofErr w:type="spellEnd"/>
+      <w:r>
+        <w:rPr>
+          <w:sz w:val="22"/>
+          <w:szCs w:val="22"/>
+        </w:rPr>
+        <w:t xml:space="preserve"> </w:t>
+      </w:r>
+      <w:proofErr w:type="spellStart"/>
+      <w:r>
+        <w:rPr>
+          <w:sz w:val="22"/>
+          <w:szCs w:val="22"/>
+        </w:rPr>
+        <w:t>observed</w:t>
+      </w:r>
+      <w:proofErr w:type="spellEnd"/>
+      <w:r>
+        <w:rPr>
+          <w:sz w:val="22"/>
+          <w:szCs w:val="22"/>
+        </w:rPr>
+        <w:t xml:space="preserve"> </w:t>
+      </w:r>
+      <w:proofErr w:type="spellStart"/>
+      <w:r>
+        <w:rPr>
+          <w:sz w:val="22"/>
+          <w:szCs w:val="22"/>
+        </w:rPr>
+        <w:t>across</w:t>
+      </w:r>
+      <w:proofErr w:type="spellEnd"/>
+      <w:r>
+        <w:rPr>
+          <w:sz w:val="22"/>
+          <w:szCs w:val="22"/>
+        </w:rPr>
+        <w:t xml:space="preserve"> </w:t>
+      </w:r>
+      <w:proofErr w:type="spellStart"/>
+      <w:r>
+        <w:rPr>
+          <w:sz w:val="22"/>
+          <w:szCs w:val="22"/>
+        </w:rPr>
+        <w:t>most</w:t>
+      </w:r>
+      <w:proofErr w:type="spellEnd"/>
+      <w:r>
+        <w:rPr>
+          <w:sz w:val="22"/>
+          <w:szCs w:val="22"/>
+        </w:rPr>
+        <w:t xml:space="preserve"> </w:t>
+      </w:r>
+      <w:proofErr w:type="spellStart"/>
+      <w:r>
+        <w:rPr>
+          <w:sz w:val="22"/>
+          <w:szCs w:val="22"/>
+        </w:rPr>
+        <w:t>basins</w:t>
+      </w:r>
+      <w:proofErr w:type="spellEnd"/>
+      <w:r>
+        <w:rPr>
+          <w:sz w:val="22"/>
+          <w:szCs w:val="22"/>
+        </w:rPr>
+        <w:t xml:space="preserve"> (</w:t>
+      </w:r>
+      <w:proofErr w:type="spellStart"/>
+      <w:r>
+        <w:rPr>
+          <w:sz w:val="22"/>
+          <w:szCs w:val="22"/>
+        </w:rPr>
+        <w:t>e.g</w:t>
+      </w:r>
+      <w:proofErr w:type="spellEnd"/>
+      <w:r>
+        <w:rPr>
+          <w:sz w:val="22"/>
+          <w:szCs w:val="22"/>
+        </w:rPr>
+        <w:t>., '</w:t>
+      </w:r>
+      <w:proofErr w:type="spellStart"/>
+      <w:r>
+        <w:rPr>
+          <w:sz w:val="22"/>
+          <w:szCs w:val="22"/>
+        </w:rPr>
+        <w:t>adda-bornio</w:t>
+      </w:r>
+      <w:proofErr w:type="spellEnd"/>
+      <w:r>
+        <w:rPr>
+          <w:sz w:val="22"/>
+          <w:szCs w:val="22"/>
+        </w:rPr>
+        <w:t>', '</w:t>
+      </w:r>
+      <w:proofErr w:type="spellStart"/>
+      <w:r>
+        <w:rPr>
+          <w:sz w:val="22"/>
+          <w:szCs w:val="22"/>
+        </w:rPr>
+        <w:t>iracheos</w:t>
+      </w:r>
+      <w:proofErr w:type="spellEnd"/>
+      <w:r>
+        <w:rPr>
+          <w:sz w:val="22"/>
+          <w:szCs w:val="22"/>
+        </w:rPr>
+        <w:t>-almendros', '</w:t>
+      </w:r>
+      <w:proofErr w:type="spellStart"/>
+      <w:r>
+        <w:rPr>
+          <w:sz w:val="22"/>
+          <w:szCs w:val="22"/>
+        </w:rPr>
+        <w:t>rercise-liquin</w:t>
+      </w:r>
+      <w:proofErr w:type="spellEnd"/>
+      <w:r>
+        <w:rPr>
+          <w:sz w:val="22"/>
+          <w:szCs w:val="22"/>
+        </w:rPr>
+        <w:t>', '</w:t>
+      </w:r>
+      <w:proofErr w:type="spellStart"/>
+      <w:r>
+        <w:rPr>
+          <w:sz w:val="22"/>
+          <w:szCs w:val="22"/>
+        </w:rPr>
+        <w:t>suwampalyu-ralgayu</w:t>
+      </w:r>
+      <w:proofErr w:type="spellEnd"/>
+      <w:r>
+        <w:rPr>
+          <w:sz w:val="22"/>
+          <w:szCs w:val="22"/>
+        </w:rPr>
+        <w:t xml:space="preserve">') </w:t>
+      </w:r>
+      <w:proofErr w:type="spellStart"/>
+      <w:r>
+        <w:rPr>
+          <w:sz w:val="22"/>
+          <w:szCs w:val="22"/>
+        </w:rPr>
+        <w:t>is</w:t>
+      </w:r>
+      <w:proofErr w:type="spellEnd"/>
+      <w:r>
+        <w:rPr>
+          <w:sz w:val="22"/>
+          <w:szCs w:val="22"/>
+        </w:rPr>
+        <w:t xml:space="preserve"> </w:t>
+      </w:r>
+      <w:proofErr w:type="spellStart"/>
+      <w:r>
+        <w:rPr>
+          <w:sz w:val="22"/>
+          <w:szCs w:val="22"/>
+        </w:rPr>
+        <w:t>the</w:t>
+      </w:r>
+      <w:proofErr w:type="spellEnd"/>
+      <w:r>
+        <w:rPr>
+          <w:sz w:val="22"/>
+          <w:szCs w:val="22"/>
+        </w:rPr>
+        <w:t xml:space="preserve"> </w:t>
+      </w:r>
+      <w:proofErr w:type="spellStart"/>
+      <w:r>
+        <w:rPr>
+          <w:b/>
+          <w:bCs/>
+          <w:sz w:val="22"/>
+          <w:szCs w:val="22"/>
+        </w:rPr>
+        <w:t>strong</w:t>
+      </w:r>
+      <w:proofErr w:type="spellEnd"/>
+      <w:r>
+        <w:rPr>
+          <w:b/>
+          <w:bCs/>
+          <w:sz w:val="22"/>
+          <w:szCs w:val="22"/>
+        </w:rPr>
+        <w:t xml:space="preserve"> </w:t>
+      </w:r>
+      <w:proofErr w:type="spellStart"/>
+      <w:r>
+        <w:rPr>
+          <w:b/>
+          <w:bCs/>
+          <w:sz w:val="22"/>
+          <w:szCs w:val="22"/>
+        </w:rPr>
+        <w:t>influence</w:t>
+      </w:r>
+      <w:proofErr w:type="spellEnd"/>
+      <w:r>
+        <w:rPr>
+          <w:b/>
+          <w:bCs/>
+          <w:sz w:val="22"/>
+          <w:szCs w:val="22"/>
+        </w:rPr>
+        <w:t xml:space="preserve"> </w:t>
+      </w:r>
+      <w:proofErr w:type="spellStart"/>
+      <w:r>
+        <w:rPr>
+          <w:b/>
+          <w:bCs/>
+          <w:sz w:val="22"/>
+          <w:szCs w:val="22"/>
+        </w:rPr>
+        <w:t>of</w:t>
+      </w:r>
+      <w:proofErr w:type="spellEnd"/>
+      <w:r>
+        <w:rPr>
+          <w:b/>
+          <w:bCs/>
+          <w:sz w:val="22"/>
+          <w:szCs w:val="22"/>
+        </w:rPr>
+        <w:t xml:space="preserve"> </w:t>
+      </w:r>
+      <w:proofErr w:type="spellStart"/>
+      <w:r>
+        <w:rPr>
+          <w:b/>
+          <w:bCs/>
+          <w:sz w:val="22"/>
+          <w:szCs w:val="22"/>
+        </w:rPr>
+        <w:t>topography</w:t>
+      </w:r>
+      <w:proofErr w:type="spellEnd"/>
+      <w:r>
+        <w:rPr>
+          <w:sz w:val="22"/>
+          <w:szCs w:val="22"/>
+        </w:rPr>
+        <w:t xml:space="preserve">, </w:t>
+      </w:r>
+      <w:proofErr w:type="spellStart"/>
+      <w:r>
+        <w:rPr>
+          <w:sz w:val="22"/>
+          <w:szCs w:val="22"/>
+        </w:rPr>
+        <w:t>with</w:t>
+      </w:r>
+      <w:proofErr w:type="spellEnd"/>
+      <w:r>
+        <w:rPr>
+          <w:sz w:val="22"/>
+          <w:szCs w:val="22"/>
+        </w:rPr>
+        <w:t xml:space="preserve"> </w:t>
+      </w:r>
+      <w:proofErr w:type="spellStart"/>
+      <w:r>
+        <w:rPr>
+          <w:sz w:val="22"/>
+          <w:szCs w:val="22"/>
+        </w:rPr>
+        <w:t>higher</w:t>
+      </w:r>
+      <w:proofErr w:type="spellEnd"/>
+      <w:r>
+        <w:rPr>
+          <w:sz w:val="22"/>
+          <w:szCs w:val="22"/>
+        </w:rPr>
+        <w:t xml:space="preserve"> </w:t>
+      </w:r>
+      <w:proofErr w:type="spellStart"/>
+      <w:r>
+        <w:rPr>
+          <w:sz w:val="22"/>
+          <w:szCs w:val="22"/>
+        </w:rPr>
+        <w:t>probabilities</w:t>
+      </w:r>
+      <w:proofErr w:type="spellEnd"/>
+      <w:r>
+        <w:rPr>
+          <w:sz w:val="22"/>
+          <w:szCs w:val="22"/>
+        </w:rPr>
+        <w:t xml:space="preserve"> </w:t>
+      </w:r>
+      <w:proofErr w:type="spellStart"/>
+      <w:r>
+        <w:rPr>
+          <w:sz w:val="22"/>
+          <w:szCs w:val="22"/>
+        </w:rPr>
+        <w:t>of</w:t>
+      </w:r>
+      <w:proofErr w:type="spellEnd"/>
+      <w:r>
+        <w:rPr>
+          <w:sz w:val="22"/>
+          <w:szCs w:val="22"/>
+        </w:rPr>
+        <w:t xml:space="preserve"> </w:t>
+      </w:r>
+      <w:proofErr w:type="spellStart"/>
+      <w:r>
+        <w:rPr>
+          <w:sz w:val="22"/>
+          <w:szCs w:val="22"/>
+        </w:rPr>
+        <w:t>snow</w:t>
+      </w:r>
+      <w:proofErr w:type="spellEnd"/>
+      <w:r>
+        <w:rPr>
+          <w:sz w:val="22"/>
+          <w:szCs w:val="22"/>
+        </w:rPr>
+        <w:t xml:space="preserve"> </w:t>
+      </w:r>
+      <w:proofErr w:type="spellStart"/>
+      <w:r>
+        <w:rPr>
+          <w:sz w:val="22"/>
+          <w:szCs w:val="22"/>
+        </w:rPr>
+        <w:t>cover</w:t>
+      </w:r>
+      <w:proofErr w:type="spellEnd"/>
+      <w:r>
+        <w:rPr>
+          <w:sz w:val="22"/>
+          <w:szCs w:val="22"/>
+        </w:rPr>
+        <w:t xml:space="preserve"> </w:t>
+      </w:r>
+      <w:proofErr w:type="spellStart"/>
+      <w:r>
+        <w:rPr>
+          <w:sz w:val="22"/>
+          <w:szCs w:val="22"/>
+        </w:rPr>
+        <w:t>consistently</w:t>
+      </w:r>
+      <w:proofErr w:type="spellEnd"/>
+      <w:r>
+        <w:rPr>
+          <w:sz w:val="22"/>
+          <w:szCs w:val="22"/>
+        </w:rPr>
+        <w:t xml:space="preserve"> </w:t>
+      </w:r>
+      <w:proofErr w:type="spellStart"/>
+      <w:r>
+        <w:rPr>
+          <w:sz w:val="22"/>
+          <w:szCs w:val="22"/>
+        </w:rPr>
+        <w:t>found</w:t>
+      </w:r>
+      <w:proofErr w:type="spellEnd"/>
+      <w:r>
+        <w:rPr>
+          <w:sz w:val="22"/>
+          <w:szCs w:val="22"/>
+        </w:rPr>
+        <w:t xml:space="preserve"> in </w:t>
+      </w:r>
+      <w:proofErr w:type="spellStart"/>
+      <w:r>
+        <w:rPr>
+          <w:b/>
+          <w:bCs/>
+          <w:sz w:val="22"/>
+          <w:szCs w:val="22"/>
+        </w:rPr>
+        <w:t>elevated</w:t>
+      </w:r>
+      <w:proofErr w:type="spellEnd"/>
+      <w:r>
+        <w:rPr>
+          <w:b/>
+          <w:bCs/>
+          <w:sz w:val="22"/>
+          <w:szCs w:val="22"/>
+        </w:rPr>
+        <w:t xml:space="preserve"> and </w:t>
+      </w:r>
+      <w:proofErr w:type="spellStart"/>
+      <w:r>
+        <w:rPr>
+          <w:b/>
+          <w:bCs/>
+          <w:sz w:val="22"/>
+          <w:szCs w:val="22"/>
+        </w:rPr>
+        <w:t>mountainous</w:t>
+      </w:r>
+      <w:proofErr w:type="spellEnd"/>
+      <w:r>
+        <w:rPr>
+          <w:b/>
+          <w:bCs/>
+          <w:sz w:val="22"/>
+          <w:szCs w:val="22"/>
+        </w:rPr>
+        <w:t xml:space="preserve"> </w:t>
+      </w:r>
+      <w:proofErr w:type="spellStart"/>
+      <w:r>
+        <w:rPr>
+          <w:b/>
+          <w:bCs/>
+          <w:sz w:val="22"/>
+          <w:szCs w:val="22"/>
+        </w:rPr>
+        <w:t>regions</w:t>
+      </w:r>
+      <w:proofErr w:type="spellEnd"/>
+      <w:r>
+        <w:rPr>
+          <w:sz w:val="22"/>
+          <w:szCs w:val="22"/>
+        </w:rPr>
+        <w:t xml:space="preserve">, and </w:t>
+      </w:r>
+      <w:proofErr w:type="spellStart"/>
+      <w:r>
+        <w:rPr>
+          <w:sz w:val="22"/>
+          <w:szCs w:val="22"/>
+        </w:rPr>
+        <w:t>gradually</w:t>
+      </w:r>
+      <w:proofErr w:type="spellEnd"/>
+      <w:r>
+        <w:rPr>
+          <w:sz w:val="22"/>
+          <w:szCs w:val="22"/>
+        </w:rPr>
+        <w:t xml:space="preserve"> </w:t>
+      </w:r>
+      <w:proofErr w:type="spellStart"/>
+      <w:r>
+        <w:rPr>
+          <w:sz w:val="22"/>
+          <w:szCs w:val="22"/>
+        </w:rPr>
+        <w:t>diminishing</w:t>
+      </w:r>
+      <w:proofErr w:type="spellEnd"/>
+      <w:r>
+        <w:rPr>
+          <w:sz w:val="22"/>
+          <w:szCs w:val="22"/>
+        </w:rPr>
+        <w:t xml:space="preserve"> </w:t>
+      </w:r>
+      <w:proofErr w:type="spellStart"/>
+      <w:r>
+        <w:rPr>
+          <w:sz w:val="22"/>
+          <w:szCs w:val="22"/>
+        </w:rPr>
+        <w:t>probabilities</w:t>
+      </w:r>
+      <w:proofErr w:type="spellEnd"/>
+      <w:r>
+        <w:rPr>
+          <w:sz w:val="22"/>
+          <w:szCs w:val="22"/>
+        </w:rPr>
+        <w:t xml:space="preserve"> in </w:t>
+      </w:r>
+      <w:proofErr w:type="spellStart"/>
+      <w:r>
+        <w:rPr>
+          <w:sz w:val="22"/>
+          <w:szCs w:val="22"/>
+        </w:rPr>
+        <w:t>lower-lying</w:t>
+      </w:r>
+      <w:proofErr w:type="spellEnd"/>
+      <w:r>
+        <w:rPr>
+          <w:sz w:val="22"/>
+          <w:szCs w:val="22"/>
+        </w:rPr>
+        <w:t xml:space="preserve"> </w:t>
+      </w:r>
+      <w:proofErr w:type="spellStart"/>
+      <w:r>
+        <w:rPr>
+          <w:sz w:val="22"/>
+          <w:szCs w:val="22"/>
+        </w:rPr>
+        <w:t>areas</w:t>
+      </w:r>
+      <w:proofErr w:type="spellEnd"/>
+      <w:r>
+        <w:rPr>
+          <w:sz w:val="22"/>
+          <w:szCs w:val="22"/>
+        </w:rPr>
         <w:t xml:space="preserve">. </w:t>
       </w:r>
-      <w:r>
-        <w:rPr>
-          <w:lang w:val="en-US"/>
-        </w:rPr>
-        <w:t>The probability that a pixel is covered by snow</w:t>
-      </w:r>
-      <w:r>
-        <w:rPr>
-          <w:lang w:val="en-US"/>
-        </w:rPr>
-        <w:t xml:space="preserve"> during the historical period (2000-2023) for each basin.</w:t>
-      </w:r>
-      <w:commentRangeEnd w:id="4"/>
-      <w:r>
-        <w:rPr>
-          <w:rStyle w:val="Refdecomentario"/>
-        </w:rPr>
-        <w:commentReference w:id="4"/>
-      </w:r>
+      <w:proofErr w:type="spellStart"/>
+      <w:r>
+        <w:rPr>
+          <w:sz w:val="22"/>
+          <w:szCs w:val="22"/>
+        </w:rPr>
+        <w:t>This</w:t>
+      </w:r>
+      <w:proofErr w:type="spellEnd"/>
+      <w:r>
+        <w:rPr>
+          <w:sz w:val="22"/>
+          <w:szCs w:val="22"/>
+        </w:rPr>
+        <w:t xml:space="preserve"> altitudinal </w:t>
+      </w:r>
+      <w:proofErr w:type="spellStart"/>
+      <w:r>
+        <w:rPr>
+          <w:sz w:val="22"/>
+          <w:szCs w:val="22"/>
+        </w:rPr>
+        <w:lastRenderedPageBreak/>
+        <w:t>gradient</w:t>
+      </w:r>
+      <w:proofErr w:type="spellEnd"/>
+      <w:r>
+        <w:rPr>
+          <w:sz w:val="22"/>
+          <w:szCs w:val="22"/>
+        </w:rPr>
+        <w:t xml:space="preserve"> </w:t>
+      </w:r>
+      <w:proofErr w:type="spellStart"/>
+      <w:r>
+        <w:rPr>
+          <w:sz w:val="22"/>
+          <w:szCs w:val="22"/>
+        </w:rPr>
+        <w:t>is</w:t>
+      </w:r>
+      <w:proofErr w:type="spellEnd"/>
+      <w:r>
+        <w:rPr>
+          <w:sz w:val="22"/>
+          <w:szCs w:val="22"/>
+        </w:rPr>
+        <w:t xml:space="preserve"> </w:t>
+      </w:r>
+      <w:proofErr w:type="spellStart"/>
+      <w:r>
+        <w:rPr>
+          <w:sz w:val="22"/>
+          <w:szCs w:val="22"/>
+        </w:rPr>
+        <w:t>particularly</w:t>
+      </w:r>
+      <w:proofErr w:type="spellEnd"/>
+      <w:r>
+        <w:rPr>
+          <w:sz w:val="22"/>
+          <w:szCs w:val="22"/>
+        </w:rPr>
+        <w:t xml:space="preserve"> </w:t>
+      </w:r>
+      <w:proofErr w:type="spellStart"/>
+      <w:r>
+        <w:rPr>
+          <w:sz w:val="22"/>
+          <w:szCs w:val="22"/>
+        </w:rPr>
+        <w:t>evident</w:t>
+      </w:r>
+      <w:proofErr w:type="spellEnd"/>
+      <w:r>
+        <w:rPr>
+          <w:sz w:val="22"/>
+          <w:szCs w:val="22"/>
+        </w:rPr>
+        <w:t xml:space="preserve"> in </w:t>
+      </w:r>
+      <w:proofErr w:type="spellStart"/>
+      <w:r>
+        <w:rPr>
+          <w:sz w:val="22"/>
+          <w:szCs w:val="22"/>
+        </w:rPr>
+        <w:t>basins</w:t>
+      </w:r>
+      <w:proofErr w:type="spellEnd"/>
+      <w:r>
+        <w:rPr>
+          <w:sz w:val="22"/>
+          <w:szCs w:val="22"/>
+        </w:rPr>
+        <w:t xml:space="preserve"> </w:t>
+      </w:r>
+      <w:proofErr w:type="spellStart"/>
+      <w:r>
+        <w:rPr>
+          <w:sz w:val="22"/>
+          <w:szCs w:val="22"/>
+        </w:rPr>
+        <w:t>like</w:t>
+      </w:r>
+      <w:proofErr w:type="spellEnd"/>
+      <w:r>
+        <w:rPr>
+          <w:sz w:val="22"/>
+          <w:szCs w:val="22"/>
+        </w:rPr>
+        <w:t xml:space="preserve"> '</w:t>
+      </w:r>
+      <w:proofErr w:type="spellStart"/>
+      <w:r>
+        <w:rPr>
+          <w:sz w:val="22"/>
+          <w:szCs w:val="22"/>
+        </w:rPr>
+        <w:t>rercise-liquin</w:t>
+      </w:r>
+      <w:proofErr w:type="spellEnd"/>
+      <w:r>
+        <w:rPr>
+          <w:sz w:val="22"/>
+          <w:szCs w:val="22"/>
+        </w:rPr>
+        <w:t xml:space="preserve">', </w:t>
+      </w:r>
+      <w:proofErr w:type="spellStart"/>
+      <w:r>
+        <w:rPr>
+          <w:sz w:val="22"/>
+          <w:szCs w:val="22"/>
+        </w:rPr>
+        <w:t>which</w:t>
+      </w:r>
+      <w:proofErr w:type="spellEnd"/>
+      <w:r>
+        <w:rPr>
+          <w:sz w:val="22"/>
+          <w:szCs w:val="22"/>
+        </w:rPr>
+        <w:t xml:space="preserve"> shows a </w:t>
+      </w:r>
+      <w:proofErr w:type="spellStart"/>
+      <w:r>
+        <w:rPr>
+          <w:sz w:val="22"/>
+          <w:szCs w:val="22"/>
+        </w:rPr>
+        <w:t>clear</w:t>
+      </w:r>
+      <w:proofErr w:type="spellEnd"/>
+      <w:r>
+        <w:rPr>
+          <w:sz w:val="22"/>
+          <w:szCs w:val="22"/>
+        </w:rPr>
+        <w:t xml:space="preserve"> </w:t>
+      </w:r>
+      <w:proofErr w:type="spellStart"/>
+      <w:r>
+        <w:rPr>
+          <w:sz w:val="22"/>
+          <w:szCs w:val="22"/>
+        </w:rPr>
+        <w:t>north-south</w:t>
+      </w:r>
+      <w:proofErr w:type="spellEnd"/>
+      <w:r>
+        <w:rPr>
+          <w:sz w:val="22"/>
+          <w:szCs w:val="22"/>
+        </w:rPr>
+        <w:t xml:space="preserve"> </w:t>
+      </w:r>
+      <w:proofErr w:type="spellStart"/>
+      <w:r>
+        <w:rPr>
+          <w:sz w:val="22"/>
+          <w:szCs w:val="22"/>
+        </w:rPr>
+        <w:t>decrease</w:t>
+      </w:r>
+      <w:proofErr w:type="spellEnd"/>
+      <w:r>
+        <w:rPr>
+          <w:sz w:val="22"/>
+          <w:szCs w:val="22"/>
+        </w:rPr>
+        <w:t xml:space="preserve"> in </w:t>
+      </w:r>
+      <w:proofErr w:type="spellStart"/>
+      <w:r>
+        <w:rPr>
+          <w:sz w:val="22"/>
+          <w:szCs w:val="22"/>
+        </w:rPr>
+        <w:t>snow</w:t>
+      </w:r>
+      <w:proofErr w:type="spellEnd"/>
+      <w:r>
+        <w:rPr>
+          <w:sz w:val="22"/>
+          <w:szCs w:val="22"/>
+        </w:rPr>
+        <w:t xml:space="preserve"> </w:t>
+      </w:r>
+      <w:proofErr w:type="spellStart"/>
+      <w:r>
+        <w:rPr>
+          <w:sz w:val="22"/>
+          <w:szCs w:val="22"/>
+        </w:rPr>
+        <w:t>probability</w:t>
+      </w:r>
+      <w:proofErr w:type="spellEnd"/>
+      <w:r>
+        <w:rPr>
+          <w:sz w:val="22"/>
+          <w:szCs w:val="22"/>
+        </w:rPr>
+        <w:t xml:space="preserve"> </w:t>
+      </w:r>
+      <w:proofErr w:type="spellStart"/>
+      <w:r>
+        <w:rPr>
+          <w:sz w:val="22"/>
+          <w:szCs w:val="22"/>
+        </w:rPr>
+        <w:t>aligning</w:t>
+      </w:r>
+      <w:proofErr w:type="spellEnd"/>
+      <w:r>
+        <w:rPr>
+          <w:sz w:val="22"/>
+          <w:szCs w:val="22"/>
+        </w:rPr>
+        <w:t xml:space="preserve"> </w:t>
+      </w:r>
+      <w:proofErr w:type="spellStart"/>
+      <w:r>
+        <w:rPr>
+          <w:sz w:val="22"/>
+          <w:szCs w:val="22"/>
+        </w:rPr>
+        <w:t>with</w:t>
+      </w:r>
+      <w:proofErr w:type="spellEnd"/>
+      <w:r>
+        <w:rPr>
+          <w:sz w:val="22"/>
+          <w:szCs w:val="22"/>
+        </w:rPr>
+        <w:t xml:space="preserve"> </w:t>
+      </w:r>
+      <w:proofErr w:type="spellStart"/>
+      <w:r>
+        <w:rPr>
+          <w:sz w:val="22"/>
+          <w:szCs w:val="22"/>
+        </w:rPr>
+        <w:t>decreasing</w:t>
+      </w:r>
+      <w:proofErr w:type="spellEnd"/>
+      <w:r>
+        <w:rPr>
+          <w:sz w:val="22"/>
+          <w:szCs w:val="22"/>
+        </w:rPr>
+        <w:t xml:space="preserve"> </w:t>
+      </w:r>
+      <w:proofErr w:type="spellStart"/>
+      <w:r>
+        <w:rPr>
+          <w:sz w:val="22"/>
+          <w:szCs w:val="22"/>
+        </w:rPr>
+        <w:t>elevation</w:t>
+      </w:r>
+      <w:proofErr w:type="spellEnd"/>
+      <w:r>
+        <w:rPr>
+          <w:sz w:val="22"/>
+          <w:szCs w:val="22"/>
+        </w:rPr>
+        <w:t>.</w:t>
+      </w:r>
+    </w:p>
+    <w:p>
+      <w:pPr>
+        <w:rPr>
+          <w:sz w:val="22"/>
+          <w:szCs w:val="22"/>
+        </w:rPr>
+      </w:pPr>
+      <w:proofErr w:type="spellStart"/>
+      <w:r>
+        <w:rPr>
+          <w:sz w:val="22"/>
+          <w:szCs w:val="22"/>
+        </w:rPr>
+        <w:t>Conversely</w:t>
+      </w:r>
+      <w:proofErr w:type="spellEnd"/>
+      <w:r>
+        <w:rPr>
+          <w:sz w:val="22"/>
+          <w:szCs w:val="22"/>
+        </w:rPr>
+        <w:t xml:space="preserve">, </w:t>
+      </w:r>
+      <w:proofErr w:type="spellStart"/>
+      <w:r>
+        <w:rPr>
+          <w:sz w:val="22"/>
+          <w:szCs w:val="22"/>
+        </w:rPr>
+        <w:t>the</w:t>
+      </w:r>
+      <w:proofErr w:type="spellEnd"/>
+      <w:r>
+        <w:rPr>
+          <w:sz w:val="22"/>
+          <w:szCs w:val="22"/>
+        </w:rPr>
+        <w:t xml:space="preserve"> '</w:t>
+      </w:r>
+      <w:proofErr w:type="spellStart"/>
+      <w:r>
+        <w:rPr>
+          <w:sz w:val="22"/>
+          <w:szCs w:val="22"/>
+        </w:rPr>
+        <w:t>imduwael-malanahi</w:t>
+      </w:r>
+      <w:proofErr w:type="spellEnd"/>
+      <w:r>
+        <w:rPr>
+          <w:sz w:val="22"/>
+          <w:szCs w:val="22"/>
+        </w:rPr>
+        <w:t xml:space="preserve">' </w:t>
+      </w:r>
+      <w:proofErr w:type="spellStart"/>
+      <w:r>
+        <w:rPr>
+          <w:sz w:val="22"/>
+          <w:szCs w:val="22"/>
+        </w:rPr>
+        <w:t>basin</w:t>
+      </w:r>
+      <w:proofErr w:type="spellEnd"/>
+      <w:r>
+        <w:rPr>
+          <w:sz w:val="22"/>
+          <w:szCs w:val="22"/>
+        </w:rPr>
+        <w:t xml:space="preserve"> (Figure 1c) </w:t>
+      </w:r>
+      <w:proofErr w:type="spellStart"/>
+      <w:r>
+        <w:rPr>
+          <w:sz w:val="22"/>
+          <w:szCs w:val="22"/>
+        </w:rPr>
+        <w:t>presents</w:t>
+      </w:r>
+      <w:proofErr w:type="spellEnd"/>
+      <w:r>
+        <w:rPr>
+          <w:sz w:val="22"/>
+          <w:szCs w:val="22"/>
+        </w:rPr>
+        <w:t xml:space="preserve"> a </w:t>
+      </w:r>
+      <w:proofErr w:type="spellStart"/>
+      <w:r>
+        <w:rPr>
+          <w:sz w:val="22"/>
+          <w:szCs w:val="22"/>
+        </w:rPr>
+        <w:t>unique</w:t>
+      </w:r>
+      <w:proofErr w:type="spellEnd"/>
+      <w:r>
+        <w:rPr>
+          <w:sz w:val="22"/>
+          <w:szCs w:val="22"/>
+        </w:rPr>
+        <w:t xml:space="preserve"> case, </w:t>
+      </w:r>
+      <w:proofErr w:type="spellStart"/>
+      <w:r>
+        <w:rPr>
+          <w:sz w:val="22"/>
+          <w:szCs w:val="22"/>
+        </w:rPr>
+        <w:t>characterized</w:t>
+      </w:r>
+      <w:proofErr w:type="spellEnd"/>
+      <w:r>
+        <w:rPr>
+          <w:sz w:val="22"/>
+          <w:szCs w:val="22"/>
+        </w:rPr>
+        <w:t xml:space="preserve"> </w:t>
+      </w:r>
+      <w:proofErr w:type="spellStart"/>
+      <w:r>
+        <w:rPr>
+          <w:sz w:val="22"/>
+          <w:szCs w:val="22"/>
+        </w:rPr>
+        <w:t>by</w:t>
+      </w:r>
+      <w:proofErr w:type="spellEnd"/>
+      <w:r>
+        <w:rPr>
+          <w:sz w:val="22"/>
+          <w:szCs w:val="22"/>
+        </w:rPr>
+        <w:t xml:space="preserve"> a </w:t>
+      </w:r>
+      <w:proofErr w:type="spellStart"/>
+      <w:r>
+        <w:rPr>
+          <w:sz w:val="22"/>
+          <w:szCs w:val="22"/>
+        </w:rPr>
+        <w:t>remarkably</w:t>
+      </w:r>
+      <w:proofErr w:type="spellEnd"/>
+      <w:r>
+        <w:rPr>
+          <w:sz w:val="22"/>
+          <w:szCs w:val="22"/>
+        </w:rPr>
+        <w:t xml:space="preserve"> </w:t>
+      </w:r>
+      <w:proofErr w:type="spellStart"/>
+      <w:r>
+        <w:rPr>
+          <w:b/>
+          <w:bCs/>
+          <w:sz w:val="22"/>
+          <w:szCs w:val="22"/>
+        </w:rPr>
+        <w:t>high</w:t>
+      </w:r>
+      <w:proofErr w:type="spellEnd"/>
+      <w:r>
+        <w:rPr>
+          <w:b/>
+          <w:bCs/>
+          <w:sz w:val="22"/>
+          <w:szCs w:val="22"/>
+        </w:rPr>
+        <w:t xml:space="preserve"> and </w:t>
+      </w:r>
+      <w:proofErr w:type="spellStart"/>
+      <w:r>
+        <w:rPr>
+          <w:b/>
+          <w:bCs/>
+          <w:sz w:val="22"/>
+          <w:szCs w:val="22"/>
+        </w:rPr>
+        <w:t>spatially</w:t>
+      </w:r>
+      <w:proofErr w:type="spellEnd"/>
+      <w:r>
+        <w:rPr>
+          <w:b/>
+          <w:bCs/>
+          <w:sz w:val="22"/>
+          <w:szCs w:val="22"/>
+        </w:rPr>
+        <w:t xml:space="preserve"> </w:t>
+      </w:r>
+      <w:proofErr w:type="spellStart"/>
+      <w:r>
+        <w:rPr>
+          <w:b/>
+          <w:bCs/>
+          <w:sz w:val="22"/>
+          <w:szCs w:val="22"/>
+        </w:rPr>
+        <w:t>uniform</w:t>
+      </w:r>
+      <w:proofErr w:type="spellEnd"/>
+      <w:r>
+        <w:rPr>
+          <w:b/>
+          <w:bCs/>
+          <w:sz w:val="22"/>
+          <w:szCs w:val="22"/>
+        </w:rPr>
+        <w:t xml:space="preserve"> </w:t>
+      </w:r>
+      <w:proofErr w:type="spellStart"/>
+      <w:r>
+        <w:rPr>
+          <w:b/>
+          <w:bCs/>
+          <w:sz w:val="22"/>
+          <w:szCs w:val="22"/>
+        </w:rPr>
+        <w:t>snow</w:t>
+      </w:r>
+      <w:proofErr w:type="spellEnd"/>
+      <w:r>
+        <w:rPr>
+          <w:b/>
+          <w:bCs/>
+          <w:sz w:val="22"/>
+          <w:szCs w:val="22"/>
+        </w:rPr>
+        <w:t xml:space="preserve"> </w:t>
+      </w:r>
+      <w:proofErr w:type="spellStart"/>
+      <w:r>
+        <w:rPr>
+          <w:b/>
+          <w:bCs/>
+          <w:sz w:val="22"/>
+          <w:szCs w:val="22"/>
+        </w:rPr>
+        <w:t>probability</w:t>
+      </w:r>
+      <w:proofErr w:type="spellEnd"/>
+      <w:r>
+        <w:rPr>
+          <w:b/>
+          <w:bCs/>
+          <w:sz w:val="22"/>
+          <w:szCs w:val="22"/>
+        </w:rPr>
+        <w:t xml:space="preserve"> </w:t>
+      </w:r>
+      <w:proofErr w:type="spellStart"/>
+      <w:r>
+        <w:rPr>
+          <w:b/>
+          <w:bCs/>
+          <w:sz w:val="22"/>
+          <w:szCs w:val="22"/>
+        </w:rPr>
+        <w:t>across</w:t>
+      </w:r>
+      <w:proofErr w:type="spellEnd"/>
+      <w:r>
+        <w:rPr>
+          <w:b/>
+          <w:bCs/>
+          <w:sz w:val="22"/>
+          <w:szCs w:val="22"/>
+        </w:rPr>
+        <w:t xml:space="preserve"> </w:t>
+      </w:r>
+      <w:proofErr w:type="spellStart"/>
+      <w:r>
+        <w:rPr>
+          <w:b/>
+          <w:bCs/>
+          <w:sz w:val="22"/>
+          <w:szCs w:val="22"/>
+        </w:rPr>
+        <w:t>its</w:t>
+      </w:r>
+      <w:proofErr w:type="spellEnd"/>
+      <w:r>
+        <w:rPr>
+          <w:b/>
+          <w:bCs/>
+          <w:sz w:val="22"/>
+          <w:szCs w:val="22"/>
+        </w:rPr>
+        <w:t xml:space="preserve"> </w:t>
+      </w:r>
+      <w:proofErr w:type="spellStart"/>
+      <w:r>
+        <w:rPr>
+          <w:b/>
+          <w:bCs/>
+          <w:sz w:val="22"/>
+          <w:szCs w:val="22"/>
+        </w:rPr>
+        <w:t>entire</w:t>
+      </w:r>
+      <w:proofErr w:type="spellEnd"/>
+      <w:r>
+        <w:rPr>
+          <w:b/>
+          <w:bCs/>
+          <w:sz w:val="22"/>
+          <w:szCs w:val="22"/>
+        </w:rPr>
+        <w:t xml:space="preserve"> </w:t>
+      </w:r>
+      <w:proofErr w:type="spellStart"/>
+      <w:r>
+        <w:rPr>
+          <w:b/>
+          <w:bCs/>
+          <w:sz w:val="22"/>
+          <w:szCs w:val="22"/>
+        </w:rPr>
+        <w:t>extent</w:t>
+      </w:r>
+      <w:proofErr w:type="spellEnd"/>
+      <w:r>
+        <w:rPr>
+          <w:sz w:val="22"/>
+          <w:szCs w:val="22"/>
+        </w:rPr>
+        <w:t xml:space="preserve">, </w:t>
+      </w:r>
+      <w:proofErr w:type="spellStart"/>
+      <w:r>
+        <w:rPr>
+          <w:sz w:val="22"/>
+          <w:szCs w:val="22"/>
+        </w:rPr>
+        <w:t>suggesting</w:t>
+      </w:r>
+      <w:proofErr w:type="spellEnd"/>
+      <w:r>
+        <w:rPr>
+          <w:sz w:val="22"/>
+          <w:szCs w:val="22"/>
+        </w:rPr>
+        <w:t xml:space="preserve"> </w:t>
+      </w:r>
+      <w:proofErr w:type="spellStart"/>
+      <w:r>
+        <w:rPr>
+          <w:sz w:val="22"/>
+          <w:szCs w:val="22"/>
+        </w:rPr>
+        <w:t>consistently</w:t>
+      </w:r>
+      <w:proofErr w:type="spellEnd"/>
+      <w:r>
+        <w:rPr>
+          <w:sz w:val="22"/>
+          <w:szCs w:val="22"/>
+        </w:rPr>
+        <w:t xml:space="preserve"> favorable </w:t>
+      </w:r>
+      <w:proofErr w:type="spellStart"/>
+      <w:r>
+        <w:rPr>
+          <w:sz w:val="22"/>
+          <w:szCs w:val="22"/>
+        </w:rPr>
+        <w:t>conditions</w:t>
+      </w:r>
+      <w:proofErr w:type="spellEnd"/>
+      <w:r>
+        <w:rPr>
+          <w:sz w:val="22"/>
+          <w:szCs w:val="22"/>
+        </w:rPr>
+        <w:t xml:space="preserve"> </w:t>
+      </w:r>
+      <w:proofErr w:type="spellStart"/>
+      <w:r>
+        <w:rPr>
+          <w:sz w:val="22"/>
+          <w:szCs w:val="22"/>
+        </w:rPr>
+        <w:t>for</w:t>
+      </w:r>
+      <w:proofErr w:type="spellEnd"/>
+      <w:r>
+        <w:rPr>
+          <w:sz w:val="22"/>
+          <w:szCs w:val="22"/>
+        </w:rPr>
+        <w:t xml:space="preserve"> </w:t>
+      </w:r>
+      <w:proofErr w:type="spellStart"/>
+      <w:r>
+        <w:rPr>
+          <w:sz w:val="22"/>
+          <w:szCs w:val="22"/>
+        </w:rPr>
+        <w:t>snow</w:t>
+      </w:r>
+      <w:proofErr w:type="spellEnd"/>
+      <w:r>
+        <w:rPr>
+          <w:sz w:val="22"/>
+          <w:szCs w:val="22"/>
+        </w:rPr>
+        <w:t xml:space="preserve"> </w:t>
+      </w:r>
+      <w:proofErr w:type="spellStart"/>
+      <w:r>
+        <w:rPr>
+          <w:sz w:val="22"/>
+          <w:szCs w:val="22"/>
+        </w:rPr>
+        <w:t>accumulation</w:t>
+      </w:r>
+      <w:proofErr w:type="spellEnd"/>
+      <w:r>
+        <w:rPr>
+          <w:sz w:val="22"/>
+          <w:szCs w:val="22"/>
+        </w:rPr>
+        <w:t xml:space="preserve"> </w:t>
+      </w:r>
+      <w:proofErr w:type="spellStart"/>
+      <w:r>
+        <w:rPr>
+          <w:sz w:val="22"/>
+          <w:szCs w:val="22"/>
+        </w:rPr>
+        <w:t>or</w:t>
+      </w:r>
+      <w:proofErr w:type="spellEnd"/>
+      <w:r>
+        <w:rPr>
+          <w:sz w:val="22"/>
+          <w:szCs w:val="22"/>
+        </w:rPr>
+        <w:t xml:space="preserve"> </w:t>
+      </w:r>
+      <w:proofErr w:type="spellStart"/>
+      <w:r>
+        <w:rPr>
+          <w:sz w:val="22"/>
+          <w:szCs w:val="22"/>
+        </w:rPr>
+        <w:t>high</w:t>
+      </w:r>
+      <w:proofErr w:type="spellEnd"/>
+      <w:r>
+        <w:rPr>
+          <w:sz w:val="22"/>
+          <w:szCs w:val="22"/>
+        </w:rPr>
+        <w:t xml:space="preserve"> </w:t>
+      </w:r>
+      <w:proofErr w:type="spellStart"/>
+      <w:r>
+        <w:rPr>
+          <w:sz w:val="22"/>
+          <w:szCs w:val="22"/>
+        </w:rPr>
+        <w:t>average</w:t>
+      </w:r>
+      <w:proofErr w:type="spellEnd"/>
+      <w:r>
+        <w:rPr>
+          <w:sz w:val="22"/>
+          <w:szCs w:val="22"/>
+        </w:rPr>
+        <w:t xml:space="preserve"> </w:t>
+      </w:r>
+      <w:proofErr w:type="spellStart"/>
+      <w:r>
+        <w:rPr>
+          <w:sz w:val="22"/>
+          <w:szCs w:val="22"/>
+        </w:rPr>
+        <w:t>elevations</w:t>
+      </w:r>
+      <w:proofErr w:type="spellEnd"/>
+      <w:r>
+        <w:rPr>
+          <w:sz w:val="22"/>
+          <w:szCs w:val="22"/>
+        </w:rPr>
+        <w:t xml:space="preserve"> </w:t>
+      </w:r>
+      <w:proofErr w:type="spellStart"/>
+      <w:r>
+        <w:rPr>
+          <w:sz w:val="22"/>
+          <w:szCs w:val="22"/>
+        </w:rPr>
+        <w:t>throughout</w:t>
+      </w:r>
+      <w:proofErr w:type="spellEnd"/>
+      <w:r>
+        <w:rPr>
+          <w:sz w:val="22"/>
+          <w:szCs w:val="22"/>
+        </w:rPr>
+        <w:t xml:space="preserve"> </w:t>
+      </w:r>
+      <w:proofErr w:type="spellStart"/>
+      <w:r>
+        <w:rPr>
+          <w:sz w:val="22"/>
+          <w:szCs w:val="22"/>
+        </w:rPr>
+        <w:t>the</w:t>
+      </w:r>
+      <w:proofErr w:type="spellEnd"/>
+      <w:r>
+        <w:rPr>
+          <w:sz w:val="22"/>
+          <w:szCs w:val="22"/>
+        </w:rPr>
+        <w:t xml:space="preserve"> </w:t>
+      </w:r>
+      <w:proofErr w:type="spellStart"/>
+      <w:r>
+        <w:rPr>
+          <w:sz w:val="22"/>
+          <w:szCs w:val="22"/>
+        </w:rPr>
+        <w:t>basin</w:t>
+      </w:r>
+      <w:proofErr w:type="spellEnd"/>
+      <w:r>
+        <w:rPr>
+          <w:sz w:val="22"/>
+          <w:szCs w:val="22"/>
+        </w:rPr>
+        <w:t xml:space="preserve">. </w:t>
+      </w:r>
+      <w:proofErr w:type="spellStart"/>
+      <w:r>
+        <w:rPr>
+          <w:sz w:val="22"/>
+          <w:szCs w:val="22"/>
+        </w:rPr>
+        <w:t>The</w:t>
+      </w:r>
+      <w:proofErr w:type="spellEnd"/>
+      <w:r>
+        <w:rPr>
+          <w:sz w:val="22"/>
+          <w:szCs w:val="22"/>
+        </w:rPr>
+        <w:t xml:space="preserve"> '</w:t>
+      </w:r>
+      <w:proofErr w:type="spellStart"/>
+      <w:r>
+        <w:rPr>
+          <w:sz w:val="22"/>
+          <w:szCs w:val="22"/>
+        </w:rPr>
+        <w:t>gqali-allar</w:t>
+      </w:r>
+      <w:proofErr w:type="spellEnd"/>
+      <w:r>
+        <w:rPr>
+          <w:sz w:val="22"/>
+          <w:szCs w:val="22"/>
+        </w:rPr>
+        <w:t xml:space="preserve">' </w:t>
+      </w:r>
+      <w:proofErr w:type="spellStart"/>
+      <w:r>
+        <w:rPr>
+          <w:sz w:val="22"/>
+          <w:szCs w:val="22"/>
+        </w:rPr>
+        <w:t>basin</w:t>
+      </w:r>
+      <w:proofErr w:type="spellEnd"/>
+      <w:r>
+        <w:rPr>
+          <w:sz w:val="22"/>
+          <w:szCs w:val="22"/>
+        </w:rPr>
+        <w:t xml:space="preserve"> (Figure 1b) </w:t>
+      </w:r>
+      <w:proofErr w:type="spellStart"/>
+      <w:r>
+        <w:rPr>
+          <w:sz w:val="22"/>
+          <w:szCs w:val="22"/>
+        </w:rPr>
+        <w:t>also</w:t>
+      </w:r>
+      <w:proofErr w:type="spellEnd"/>
+      <w:r>
+        <w:rPr>
+          <w:sz w:val="22"/>
+          <w:szCs w:val="22"/>
+        </w:rPr>
+        <w:t xml:space="preserve"> </w:t>
+      </w:r>
+      <w:proofErr w:type="spellStart"/>
+      <w:r>
+        <w:rPr>
+          <w:sz w:val="22"/>
+          <w:szCs w:val="22"/>
+        </w:rPr>
+        <w:t>displays</w:t>
+      </w:r>
+      <w:proofErr w:type="spellEnd"/>
+      <w:r>
+        <w:rPr>
+          <w:sz w:val="22"/>
+          <w:szCs w:val="22"/>
+        </w:rPr>
+        <w:t xml:space="preserve"> </w:t>
+      </w:r>
+      <w:proofErr w:type="spellStart"/>
+      <w:r>
+        <w:rPr>
+          <w:sz w:val="22"/>
+          <w:szCs w:val="22"/>
+        </w:rPr>
+        <w:t>generally</w:t>
+      </w:r>
+      <w:proofErr w:type="spellEnd"/>
+      <w:r>
+        <w:rPr>
+          <w:sz w:val="22"/>
+          <w:szCs w:val="22"/>
+        </w:rPr>
+        <w:t xml:space="preserve"> </w:t>
+      </w:r>
+      <w:proofErr w:type="spellStart"/>
+      <w:r>
+        <w:rPr>
+          <w:sz w:val="22"/>
+          <w:szCs w:val="22"/>
+        </w:rPr>
+        <w:t>high</w:t>
+      </w:r>
+      <w:proofErr w:type="spellEnd"/>
+      <w:r>
+        <w:rPr>
+          <w:sz w:val="22"/>
+          <w:szCs w:val="22"/>
+        </w:rPr>
+        <w:t xml:space="preserve"> </w:t>
+      </w:r>
+      <w:proofErr w:type="spellStart"/>
+      <w:r>
+        <w:rPr>
+          <w:sz w:val="22"/>
+          <w:szCs w:val="22"/>
+        </w:rPr>
+        <w:t>probabilities</w:t>
+      </w:r>
+      <w:proofErr w:type="spellEnd"/>
+      <w:r>
+        <w:rPr>
+          <w:sz w:val="22"/>
+          <w:szCs w:val="22"/>
+        </w:rPr>
+        <w:t xml:space="preserve"> </w:t>
+      </w:r>
+      <w:proofErr w:type="spellStart"/>
+      <w:r>
+        <w:rPr>
+          <w:sz w:val="22"/>
+          <w:szCs w:val="22"/>
+        </w:rPr>
+        <w:t>over</w:t>
+      </w:r>
+      <w:proofErr w:type="spellEnd"/>
+      <w:r>
+        <w:rPr>
+          <w:sz w:val="22"/>
+          <w:szCs w:val="22"/>
+        </w:rPr>
+        <w:t xml:space="preserve"> a </w:t>
+      </w:r>
+      <w:proofErr w:type="spellStart"/>
+      <w:r>
+        <w:rPr>
+          <w:sz w:val="22"/>
+          <w:szCs w:val="22"/>
+        </w:rPr>
+        <w:t>large</w:t>
+      </w:r>
+      <w:proofErr w:type="spellEnd"/>
+      <w:r>
+        <w:rPr>
+          <w:sz w:val="22"/>
+          <w:szCs w:val="22"/>
+        </w:rPr>
+        <w:t xml:space="preserve"> </w:t>
+      </w:r>
+      <w:proofErr w:type="spellStart"/>
+      <w:r>
+        <w:rPr>
+          <w:sz w:val="22"/>
+          <w:szCs w:val="22"/>
+        </w:rPr>
+        <w:t>area</w:t>
+      </w:r>
+      <w:proofErr w:type="spellEnd"/>
+      <w:r>
+        <w:rPr>
+          <w:sz w:val="22"/>
+          <w:szCs w:val="22"/>
+        </w:rPr>
+        <w:t xml:space="preserve">, </w:t>
+      </w:r>
+      <w:proofErr w:type="spellStart"/>
+      <w:r>
+        <w:rPr>
+          <w:sz w:val="22"/>
+          <w:szCs w:val="22"/>
+        </w:rPr>
+        <w:t>though</w:t>
+      </w:r>
+      <w:proofErr w:type="spellEnd"/>
+      <w:r>
+        <w:rPr>
+          <w:sz w:val="22"/>
+          <w:szCs w:val="22"/>
+        </w:rPr>
+        <w:t xml:space="preserve"> </w:t>
+      </w:r>
+      <w:proofErr w:type="spellStart"/>
+      <w:r>
+        <w:rPr>
+          <w:sz w:val="22"/>
+          <w:szCs w:val="22"/>
+        </w:rPr>
+        <w:t>with</w:t>
+      </w:r>
+      <w:proofErr w:type="spellEnd"/>
+      <w:r>
+        <w:rPr>
+          <w:sz w:val="22"/>
+          <w:szCs w:val="22"/>
+        </w:rPr>
+        <w:t xml:space="preserve"> </w:t>
+      </w:r>
+      <w:proofErr w:type="spellStart"/>
+      <w:r>
+        <w:rPr>
+          <w:sz w:val="22"/>
+          <w:szCs w:val="22"/>
+        </w:rPr>
+        <w:t>some</w:t>
+      </w:r>
+      <w:proofErr w:type="spellEnd"/>
+      <w:r>
+        <w:rPr>
+          <w:sz w:val="22"/>
+          <w:szCs w:val="22"/>
+        </w:rPr>
+        <w:t xml:space="preserve"> </w:t>
+      </w:r>
+      <w:proofErr w:type="spellStart"/>
+      <w:r>
+        <w:rPr>
+          <w:sz w:val="22"/>
+          <w:szCs w:val="22"/>
+        </w:rPr>
+        <w:t>internal</w:t>
+      </w:r>
+      <w:proofErr w:type="spellEnd"/>
+      <w:r>
+        <w:rPr>
+          <w:sz w:val="22"/>
+          <w:szCs w:val="22"/>
+        </w:rPr>
+        <w:t xml:space="preserve"> </w:t>
+      </w:r>
+      <w:proofErr w:type="spellStart"/>
+      <w:r>
+        <w:rPr>
+          <w:sz w:val="22"/>
+          <w:szCs w:val="22"/>
+        </w:rPr>
+        <w:t>variations</w:t>
+      </w:r>
+      <w:proofErr w:type="spellEnd"/>
+      <w:r>
+        <w:rPr>
+          <w:sz w:val="22"/>
+          <w:szCs w:val="22"/>
+        </w:rPr>
+        <w:t xml:space="preserve">. </w:t>
+      </w:r>
+      <w:proofErr w:type="spellStart"/>
+      <w:r>
+        <w:rPr>
+          <w:sz w:val="22"/>
+          <w:szCs w:val="22"/>
+        </w:rPr>
+        <w:t>These</w:t>
+      </w:r>
+      <w:proofErr w:type="spellEnd"/>
+      <w:r>
+        <w:rPr>
+          <w:sz w:val="22"/>
+          <w:szCs w:val="22"/>
+        </w:rPr>
+        <w:t xml:space="preserve"> </w:t>
+      </w:r>
+      <w:proofErr w:type="spellStart"/>
+      <w:r>
+        <w:rPr>
+          <w:sz w:val="22"/>
+          <w:szCs w:val="22"/>
+        </w:rPr>
+        <w:t>maps</w:t>
+      </w:r>
+      <w:proofErr w:type="spellEnd"/>
+      <w:r>
+        <w:rPr>
+          <w:sz w:val="22"/>
+          <w:szCs w:val="22"/>
+        </w:rPr>
+        <w:t xml:space="preserve"> </w:t>
+      </w:r>
+      <w:proofErr w:type="spellStart"/>
+      <w:r>
+        <w:rPr>
+          <w:sz w:val="22"/>
+          <w:szCs w:val="22"/>
+        </w:rPr>
+        <w:t>collectively</w:t>
+      </w:r>
+      <w:proofErr w:type="spellEnd"/>
+      <w:r>
+        <w:rPr>
+          <w:sz w:val="22"/>
+          <w:szCs w:val="22"/>
+        </w:rPr>
+        <w:t xml:space="preserve"> </w:t>
+      </w:r>
+      <w:proofErr w:type="spellStart"/>
+      <w:r>
+        <w:rPr>
+          <w:sz w:val="22"/>
+          <w:szCs w:val="22"/>
+        </w:rPr>
+        <w:t>provide</w:t>
+      </w:r>
+      <w:proofErr w:type="spellEnd"/>
+      <w:r>
+        <w:rPr>
+          <w:sz w:val="22"/>
+          <w:szCs w:val="22"/>
+        </w:rPr>
+        <w:t xml:space="preserve"> </w:t>
+      </w:r>
+      <w:proofErr w:type="spellStart"/>
+      <w:r>
+        <w:rPr>
+          <w:sz w:val="22"/>
+          <w:szCs w:val="22"/>
+        </w:rPr>
+        <w:t>critical</w:t>
+      </w:r>
+      <w:proofErr w:type="spellEnd"/>
+      <w:r>
+        <w:rPr>
+          <w:sz w:val="22"/>
+          <w:szCs w:val="22"/>
+        </w:rPr>
+        <w:t xml:space="preserve"> </w:t>
+      </w:r>
+      <w:proofErr w:type="spellStart"/>
+      <w:r>
+        <w:rPr>
+          <w:sz w:val="22"/>
+          <w:szCs w:val="22"/>
+        </w:rPr>
+        <w:t>insights</w:t>
+      </w:r>
+      <w:proofErr w:type="spellEnd"/>
+      <w:r>
+        <w:rPr>
+          <w:sz w:val="22"/>
+          <w:szCs w:val="22"/>
+        </w:rPr>
+        <w:t xml:space="preserve"> </w:t>
+      </w:r>
+      <w:proofErr w:type="spellStart"/>
+      <w:r>
+        <w:rPr>
+          <w:sz w:val="22"/>
+          <w:szCs w:val="22"/>
+        </w:rPr>
+        <w:t>into</w:t>
+      </w:r>
+      <w:proofErr w:type="spellEnd"/>
+      <w:r>
+        <w:rPr>
+          <w:sz w:val="22"/>
+          <w:szCs w:val="22"/>
+        </w:rPr>
+        <w:t xml:space="preserve"> </w:t>
+      </w:r>
+      <w:proofErr w:type="spellStart"/>
+      <w:r>
+        <w:rPr>
+          <w:sz w:val="22"/>
+          <w:szCs w:val="22"/>
+        </w:rPr>
+        <w:t>the</w:t>
+      </w:r>
+      <w:proofErr w:type="spellEnd"/>
+      <w:r>
+        <w:rPr>
+          <w:sz w:val="22"/>
+          <w:szCs w:val="22"/>
+        </w:rPr>
+        <w:t xml:space="preserve"> regional </w:t>
+      </w:r>
+      <w:proofErr w:type="spellStart"/>
+      <w:r>
+        <w:rPr>
+          <w:sz w:val="22"/>
+          <w:szCs w:val="22"/>
+        </w:rPr>
+        <w:t>snow</w:t>
+      </w:r>
+      <w:proofErr w:type="spellEnd"/>
+      <w:r>
+        <w:rPr>
+          <w:sz w:val="22"/>
+          <w:szCs w:val="22"/>
+        </w:rPr>
+        <w:t xml:space="preserve"> </w:t>
+      </w:r>
+      <w:proofErr w:type="spellStart"/>
+      <w:r>
+        <w:rPr>
+          <w:sz w:val="22"/>
+          <w:szCs w:val="22"/>
+        </w:rPr>
+        <w:t>regimes</w:t>
+      </w:r>
+      <w:proofErr w:type="spellEnd"/>
+      <w:r>
+        <w:rPr>
+          <w:sz w:val="22"/>
+          <w:szCs w:val="22"/>
+        </w:rPr>
+        <w:t xml:space="preserve">, </w:t>
+      </w:r>
+      <w:proofErr w:type="spellStart"/>
+      <w:r>
+        <w:rPr>
+          <w:sz w:val="22"/>
+          <w:szCs w:val="22"/>
+        </w:rPr>
+        <w:t>identifying</w:t>
+      </w:r>
+      <w:proofErr w:type="spellEnd"/>
+      <w:r>
+        <w:rPr>
+          <w:sz w:val="22"/>
+          <w:szCs w:val="22"/>
+        </w:rPr>
+        <w:t xml:space="preserve"> </w:t>
+      </w:r>
+      <w:proofErr w:type="spellStart"/>
+      <w:r>
+        <w:rPr>
+          <w:sz w:val="22"/>
+          <w:szCs w:val="22"/>
+        </w:rPr>
+        <w:t>persistent</w:t>
+      </w:r>
+      <w:proofErr w:type="spellEnd"/>
+      <w:r>
+        <w:rPr>
+          <w:sz w:val="22"/>
+          <w:szCs w:val="22"/>
+        </w:rPr>
+        <w:t xml:space="preserve"> </w:t>
+      </w:r>
+      <w:proofErr w:type="spellStart"/>
+      <w:r>
+        <w:rPr>
+          <w:sz w:val="22"/>
+          <w:szCs w:val="22"/>
+        </w:rPr>
+        <w:t>snow</w:t>
+      </w:r>
+      <w:proofErr w:type="spellEnd"/>
+      <w:r>
+        <w:rPr>
+          <w:sz w:val="22"/>
+          <w:szCs w:val="22"/>
+        </w:rPr>
+        <w:t xml:space="preserve"> </w:t>
+      </w:r>
+      <w:proofErr w:type="spellStart"/>
+      <w:r>
+        <w:rPr>
+          <w:sz w:val="22"/>
+          <w:szCs w:val="22"/>
+        </w:rPr>
+        <w:t>zones</w:t>
+      </w:r>
+      <w:proofErr w:type="spellEnd"/>
+      <w:r>
+        <w:rPr>
+          <w:sz w:val="22"/>
+          <w:szCs w:val="22"/>
+        </w:rPr>
+        <w:t xml:space="preserve"> and </w:t>
+      </w:r>
+      <w:proofErr w:type="spellStart"/>
+      <w:r>
+        <w:rPr>
+          <w:sz w:val="22"/>
+          <w:szCs w:val="22"/>
+        </w:rPr>
+        <w:t>highlighting</w:t>
+      </w:r>
+      <w:proofErr w:type="spellEnd"/>
+      <w:r>
+        <w:rPr>
+          <w:sz w:val="22"/>
+          <w:szCs w:val="22"/>
+        </w:rPr>
+        <w:t xml:space="preserve"> </w:t>
+      </w:r>
+      <w:proofErr w:type="spellStart"/>
+      <w:r>
+        <w:rPr>
+          <w:sz w:val="22"/>
+          <w:szCs w:val="22"/>
+        </w:rPr>
+        <w:t>the</w:t>
+      </w:r>
+      <w:proofErr w:type="spellEnd"/>
+      <w:r>
+        <w:rPr>
+          <w:sz w:val="22"/>
+          <w:szCs w:val="22"/>
+        </w:rPr>
+        <w:t xml:space="preserve"> diverse </w:t>
+      </w:r>
+      <w:proofErr w:type="spellStart"/>
+      <w:r>
+        <w:rPr>
+          <w:sz w:val="22"/>
+          <w:szCs w:val="22"/>
+        </w:rPr>
+        <w:t>hydro-climatic</w:t>
+      </w:r>
+      <w:proofErr w:type="spellEnd"/>
+      <w:r>
+        <w:rPr>
+          <w:sz w:val="22"/>
+          <w:szCs w:val="22"/>
+        </w:rPr>
+        <w:t xml:space="preserve"> </w:t>
+      </w:r>
+      <w:proofErr w:type="spellStart"/>
+      <w:r>
+        <w:rPr>
+          <w:sz w:val="22"/>
+          <w:szCs w:val="22"/>
+        </w:rPr>
+        <w:t>characteristics</w:t>
+      </w:r>
+      <w:proofErr w:type="spellEnd"/>
+      <w:r>
+        <w:rPr>
+          <w:sz w:val="22"/>
+          <w:szCs w:val="22"/>
+        </w:rPr>
+        <w:t xml:space="preserve"> </w:t>
+      </w:r>
+      <w:proofErr w:type="spellStart"/>
+      <w:r>
+        <w:rPr>
+          <w:sz w:val="22"/>
+          <w:szCs w:val="22"/>
+        </w:rPr>
+        <w:t>that</w:t>
+      </w:r>
+      <w:proofErr w:type="spellEnd"/>
+      <w:r>
+        <w:rPr>
+          <w:sz w:val="22"/>
+          <w:szCs w:val="22"/>
+        </w:rPr>
+        <w:t xml:space="preserve"> </w:t>
+      </w:r>
+      <w:proofErr w:type="spellStart"/>
+      <w:r>
+        <w:rPr>
+          <w:sz w:val="22"/>
+          <w:szCs w:val="22"/>
+        </w:rPr>
+        <w:t>govern</w:t>
+      </w:r>
+      <w:proofErr w:type="spellEnd"/>
+      <w:r>
+        <w:rPr>
+          <w:sz w:val="22"/>
+          <w:szCs w:val="22"/>
+        </w:rPr>
+        <w:t xml:space="preserve"> </w:t>
+      </w:r>
+      <w:proofErr w:type="spellStart"/>
+      <w:r>
+        <w:rPr>
+          <w:sz w:val="22"/>
+          <w:szCs w:val="22"/>
+        </w:rPr>
+        <w:t>snow</w:t>
+      </w:r>
+      <w:proofErr w:type="spellEnd"/>
+      <w:r>
+        <w:rPr>
+          <w:sz w:val="22"/>
+          <w:szCs w:val="22"/>
+        </w:rPr>
+        <w:t xml:space="preserve"> </w:t>
+      </w:r>
+      <w:proofErr w:type="spellStart"/>
+      <w:r>
+        <w:rPr>
+          <w:sz w:val="22"/>
+          <w:szCs w:val="22"/>
+        </w:rPr>
+        <w:t>presence</w:t>
+      </w:r>
+      <w:proofErr w:type="spellEnd"/>
+      <w:r>
+        <w:rPr>
+          <w:sz w:val="22"/>
+          <w:szCs w:val="22"/>
+        </w:rPr>
+        <w:t xml:space="preserve"> </w:t>
+      </w:r>
+      <w:proofErr w:type="spellStart"/>
+      <w:r>
+        <w:rPr>
+          <w:sz w:val="22"/>
+          <w:szCs w:val="22"/>
+        </w:rPr>
+        <w:t>across</w:t>
+      </w:r>
+      <w:proofErr w:type="spellEnd"/>
+      <w:r>
+        <w:rPr>
+          <w:sz w:val="22"/>
+          <w:szCs w:val="22"/>
+        </w:rPr>
+        <w:t xml:space="preserve"> </w:t>
+      </w:r>
+      <w:proofErr w:type="spellStart"/>
+      <w:r>
+        <w:rPr>
+          <w:sz w:val="22"/>
+          <w:szCs w:val="22"/>
+        </w:rPr>
+        <w:t>the</w:t>
+      </w:r>
+      <w:proofErr w:type="spellEnd"/>
+      <w:r>
+        <w:rPr>
+          <w:sz w:val="22"/>
+          <w:szCs w:val="22"/>
+        </w:rPr>
+        <w:t xml:space="preserve"> </w:t>
+      </w:r>
+      <w:proofErr w:type="spellStart"/>
+      <w:r>
+        <w:rPr>
+          <w:sz w:val="22"/>
+          <w:szCs w:val="22"/>
+        </w:rPr>
+        <w:t>studied</w:t>
+      </w:r>
+      <w:proofErr w:type="spellEnd"/>
+      <w:r>
+        <w:rPr>
+          <w:sz w:val="22"/>
+          <w:szCs w:val="22"/>
+        </w:rPr>
+        <w:t xml:space="preserve"> </w:t>
+      </w:r>
+      <w:proofErr w:type="spellStart"/>
+      <w:r>
+        <w:rPr>
+          <w:sz w:val="22"/>
+          <w:szCs w:val="22"/>
+        </w:rPr>
+        <w:t>basins</w:t>
+      </w:r>
+      <w:proofErr w:type="spellEnd"/>
+      <w:r>
+        <w:rPr>
+          <w:sz w:val="22"/>
+          <w:szCs w:val="22"/>
+        </w:rPr>
+        <w:t>.</w:t>
+      </w:r>
+    </w:p>
+    <w:p>
+      <w:pPr>
+        <w:rPr>
+          <w:lang w:val="en-US"/>
+        </w:rPr>
+      </w:pPr>
     </w:p>
     <w:p>
       <w:pPr>
@@ -558,486 +3286,452 @@
         <w:rPr>
           <w:lang w:val="en-US"/>
         </w:rPr>
+        <w:t xml:space="preserve">Figure </w:t>
+      </w:r>
+      <w:r>
+        <w:rPr>
+          <w:lang w:val="en-US"/>
+        </w:rPr>
+        <w:t>5</w:t>
+      </w:r>
+      <w:r>
+        <w:rPr>
+          <w:lang w:val="en-US"/>
+        </w:rPr>
+        <w:t xml:space="preserve">. Monthly </w:t>
+      </w:r>
+      <w:r>
+        <w:rPr>
+          <w:lang w:val="en-US"/>
+        </w:rPr>
+        <w:t>average</w:t>
+      </w:r>
+      <w:r>
+        <w:rPr>
+          <w:lang w:val="en-US"/>
+        </w:rPr>
+        <w:t xml:space="preserve"> precipitation and temperature for the mean year</w:t>
+      </w:r>
+      <w:r>
+        <w:rPr>
+          <w:lang w:val="en-US"/>
+        </w:rPr>
+        <w:t xml:space="preserve"> </w:t>
+      </w:r>
+      <w:r>
+        <w:rPr>
+          <w:lang w:val="en-US"/>
+        </w:rPr>
+        <w:t>over</w:t>
+      </w:r>
+      <w:r>
+        <w:rPr>
+          <w:lang w:val="en-US"/>
+        </w:rPr>
+        <w:t xml:space="preserve"> the historical</w:t>
+      </w:r>
+      <w:r>
+        <w:rPr>
+          <w:lang w:val="en-US"/>
+        </w:rPr>
+        <w:t xml:space="preserve"> scenario (1995-2014)</w:t>
+      </w:r>
+      <w:r>
+        <w:rPr>
+          <w:lang w:val="en-US"/>
+        </w:rPr>
+        <w:t xml:space="preserve"> and future</w:t>
+      </w:r>
+      <w:r>
+        <w:rPr>
+          <w:lang w:val="en-US"/>
+        </w:rPr>
+        <w:t xml:space="preserve"> </w:t>
+      </w:r>
+      <w:r>
+        <w:rPr>
+          <w:lang w:val="en-US"/>
+        </w:rPr>
+        <w:t xml:space="preserve">climate change scenarios </w:t>
+      </w:r>
+      <w:r>
+        <w:rPr>
+          <w:lang w:val="en-US"/>
+        </w:rPr>
+        <w:t xml:space="preserve">(2051-2070) considering the SSP 2 and RCP 4.5 and the different </w:t>
+      </w:r>
+      <w:r>
+        <w:rPr>
+          <w:lang w:val="en-US"/>
+        </w:rPr>
+        <w:t>GCMs for each basin.</w:t>
+      </w:r>
+    </w:p>
+    <w:p>
+      <w:pPr>
+        <w:rPr>
+          <w:lang w:val="en-US"/>
+        </w:rPr>
+      </w:pPr>
+      <w:r>
+        <w:rPr>
+          <w:lang w:val="en-US"/>
+        </w:rPr>
+        <w:t xml:space="preserve">Figure </w:t>
+      </w:r>
+      <w:r>
+        <w:rPr>
+          <w:lang w:val="en-US"/>
+        </w:rPr>
+        <w:t>6</w:t>
+      </w:r>
+      <w:r>
+        <w:rPr>
+          <w:lang w:val="en-US"/>
+        </w:rPr>
+        <w:t xml:space="preserve">. Monthly average precipitation </w:t>
+      </w:r>
+      <w:r>
+        <w:rPr>
+          <w:lang w:val="en-US"/>
+        </w:rPr>
+        <w:t xml:space="preserve">and temperature </w:t>
+      </w:r>
+      <w:r>
+        <w:rPr>
+          <w:lang w:val="en-US"/>
+        </w:rPr>
+        <w:t>for the mean year over the historical scenario (1995-2014) and future climate change scenarios (20</w:t>
+      </w:r>
+      <w:r>
+        <w:rPr>
+          <w:lang w:val="en-US"/>
+        </w:rPr>
+        <w:t>81</w:t>
+      </w:r>
+      <w:r>
+        <w:rPr>
+          <w:lang w:val="en-US"/>
+        </w:rPr>
+        <w:t>-2</w:t>
+      </w:r>
+      <w:r>
+        <w:rPr>
+          <w:lang w:val="en-US"/>
+        </w:rPr>
+        <w:t>100</w:t>
+      </w:r>
+      <w:r>
+        <w:rPr>
+          <w:lang w:val="en-US"/>
+        </w:rPr>
+        <w:t>) considering the SSP 2 and RCP 4.5</w:t>
+      </w:r>
+      <w:r>
+        <w:rPr>
+          <w:lang w:val="en-US"/>
+        </w:rPr>
+        <w:t xml:space="preserve"> </w:t>
+      </w:r>
+      <w:r>
+        <w:rPr>
+          <w:lang w:val="en-US"/>
+        </w:rPr>
+        <w:t xml:space="preserve">and the different </w:t>
+      </w:r>
+      <w:r>
+        <w:rPr>
+          <w:lang w:val="en-US"/>
+        </w:rPr>
+        <w:t>GCMs for each basin.</w:t>
+      </w:r>
+    </w:p>
+    <w:p>
+      <w:pPr>
+        <w:rPr>
+          <w:lang w:val="en-US"/>
+        </w:rPr>
+      </w:pPr>
+      <w:r>
+        <w:rPr>
+          <w:lang w:val="en-US"/>
+        </w:rPr>
+        <w:t xml:space="preserve">Figure </w:t>
+      </w:r>
+      <w:r>
+        <w:rPr>
+          <w:lang w:val="en-US"/>
+        </w:rPr>
+        <w:t>7</w:t>
+      </w:r>
+      <w:r>
+        <w:rPr>
+          <w:lang w:val="en-US"/>
+        </w:rPr>
+        <w:t xml:space="preserve">. Monthly average precipitation and temperature for the mean year over the historical scenario (1995-2014) and future climate change scenarios (2051-2070) considering the SSP </w:t>
+      </w:r>
+      <w:r>
+        <w:rPr>
+          <w:lang w:val="en-US"/>
+        </w:rPr>
+        <w:t>5</w:t>
+      </w:r>
+      <w:r>
+        <w:rPr>
+          <w:lang w:val="en-US"/>
+        </w:rPr>
+        <w:t xml:space="preserve"> and RCP </w:t>
+      </w:r>
+      <w:r>
+        <w:rPr>
+          <w:lang w:val="en-US"/>
+        </w:rPr>
+        <w:t>8</w:t>
+      </w:r>
+      <w:r>
+        <w:rPr>
+          <w:lang w:val="en-US"/>
+        </w:rPr>
+        <w:t xml:space="preserve">.5 and the different </w:t>
+      </w:r>
+      <w:r>
+        <w:rPr>
+          <w:lang w:val="en-US"/>
+        </w:rPr>
+        <w:t>GCMs for each basin.</w:t>
+      </w:r>
+    </w:p>
+    <w:p>
+      <w:pPr>
+        <w:rPr>
+          <w:lang w:val="en-US"/>
+        </w:rPr>
+      </w:pPr>
+      <w:r>
+        <w:rPr>
+          <w:lang w:val="en-US"/>
+        </w:rPr>
+        <w:t xml:space="preserve">Figure </w:t>
+      </w:r>
+      <w:r>
+        <w:rPr>
+          <w:lang w:val="en-US"/>
+        </w:rPr>
+        <w:t>8</w:t>
+      </w:r>
+      <w:r>
+        <w:rPr>
+          <w:lang w:val="en-US"/>
+        </w:rPr>
+        <w:t xml:space="preserve">. Monthly average precipitation and temperature for the mean year over the historical scenario (1995-2014) and future climate change scenarios (2081-2100) considering the SSP </w:t>
+      </w:r>
+      <w:r>
+        <w:rPr>
+          <w:lang w:val="en-US"/>
+        </w:rPr>
+        <w:t>5</w:t>
+      </w:r>
+      <w:r>
+        <w:rPr>
+          <w:lang w:val="en-US"/>
+        </w:rPr>
+        <w:t xml:space="preserve"> and RCP </w:t>
+      </w:r>
+      <w:r>
+        <w:rPr>
+          <w:lang w:val="en-US"/>
+        </w:rPr>
+        <w:t>8</w:t>
+      </w:r>
+      <w:r>
+        <w:rPr>
+          <w:lang w:val="en-US"/>
+        </w:rPr>
+        <w:t>.5 and the different GCMs</w:t>
+      </w:r>
+      <w:r>
+        <w:rPr>
+          <w:lang w:val="en-US"/>
+        </w:rPr>
+        <w:t xml:space="preserve"> for each basin.</w:t>
+      </w:r>
+      <w:commentRangeEnd w:id="5"/>
+      <w:r>
+        <w:rPr>
+          <w:rStyle w:val="Refdecomentario"/>
+        </w:rPr>
+        <w:commentReference w:id="5"/>
+      </w:r>
+    </w:p>
+    <w:p>
+      <w:pPr>
+        <w:rPr>
+          <w:b/>
+          <w:bCs/>
+          <w:lang w:val="en-US"/>
+        </w:rPr>
+      </w:pPr>
+      <w:r>
+        <w:rPr>
+          <w:b/>
+          <w:bCs/>
+          <w:lang w:val="en-US"/>
+        </w:rPr>
+        <w:t>4.2. NARX-LSTM machine learning models performance</w:t>
+      </w:r>
+    </w:p>
+    <w:p>
+      <w:pPr>
+        <w:rPr>
+          <w:lang w:val="en-US"/>
+        </w:rPr>
+      </w:pPr>
+      <w:commentRangeStart w:id="6"/>
+      <w:r>
+        <w:rPr>
+          <w:lang w:val="en-US"/>
+        </w:rPr>
+        <w:t>Table 1. Best configurations of the NARX-LSTM machine learning models</w:t>
+      </w:r>
+      <w:r>
+        <w:rPr>
+          <w:lang w:val="en-US"/>
+        </w:rPr>
+        <w:t xml:space="preserve"> for each basin.</w:t>
+      </w:r>
+      <w:commentRangeEnd w:id="6"/>
+      <w:r>
+        <w:rPr>
+          <w:rStyle w:val="Refdecomentario"/>
+        </w:rPr>
+        <w:commentReference w:id="6"/>
+      </w:r>
+    </w:p>
+    <w:p>
+      <w:pPr>
+        <w:rPr>
+          <w:lang w:val="en-US"/>
+        </w:rPr>
+      </w:pPr>
+      <w:commentRangeStart w:id="7"/>
+      <w:r>
+        <w:rPr>
+          <w:lang w:val="en-US"/>
+        </w:rPr>
+        <w:t xml:space="preserve">Figure </w:t>
+      </w:r>
+      <w:r>
+        <w:rPr>
+          <w:lang w:val="en-US"/>
+        </w:rPr>
+        <w:t>9</w:t>
+      </w:r>
+      <w:r>
+        <w:rPr>
+          <w:lang w:val="en-US"/>
+        </w:rPr>
+        <w:t xml:space="preserve">. </w:t>
+      </w:r>
+      <w:r>
+        <w:rPr>
+          <w:lang w:val="en-US"/>
+        </w:rPr>
+        <w:t>Historical and simulated (using the forecasting mode) daily snow cover area series for the period 2000-2023 and performance metrics for each basin.</w:t>
+      </w:r>
+      <w:commentRangeEnd w:id="7"/>
+      <w:r>
+        <w:rPr>
+          <w:rStyle w:val="Refdecomentario"/>
+        </w:rPr>
+        <w:commentReference w:id="7"/>
+      </w:r>
+    </w:p>
+    <w:p>
+      <w:pPr>
+        <w:rPr>
+          <w:b/>
+          <w:bCs/>
+          <w:lang w:val="en-US"/>
+        </w:rPr>
+      </w:pPr>
+      <w:r>
+        <w:rPr>
+          <w:b/>
+          <w:bCs/>
+          <w:lang w:val="en-US"/>
+        </w:rPr>
+        <w:t>4.3. Propagation of climate change scenarios to snow cover area</w:t>
+      </w:r>
+    </w:p>
+    <w:p>
+      <w:pPr>
+        <w:rPr>
+          <w:lang w:val="en-US"/>
+        </w:rPr>
+      </w:pPr>
+      <w:commentRangeStart w:id="8"/>
+      <w:r>
+        <w:rPr>
+          <w:lang w:val="en-US"/>
+        </w:rPr>
+        <w:t xml:space="preserve">Figure </w:t>
+      </w:r>
+      <w:r>
+        <w:rPr>
+          <w:lang w:val="en-US"/>
+        </w:rPr>
+        <w:t>10</w:t>
+      </w:r>
+      <w:r>
+        <w:rPr>
+          <w:lang w:val="en-US"/>
+        </w:rPr>
+        <w:t xml:space="preserve">. </w:t>
+      </w:r>
+      <w:r>
+        <w:rPr>
+          <w:lang w:val="en-US"/>
+        </w:rPr>
+        <w:t>Daily</w:t>
+      </w:r>
+      <w:r>
+        <w:rPr>
+          <w:lang w:val="en-US"/>
+        </w:rPr>
+        <w:t xml:space="preserve"> average </w:t>
+      </w:r>
+      <w:bookmarkStart w:id="9" w:name="_Hlk199929655"/>
+      <w:r>
+        <w:rPr>
+          <w:lang w:val="en-US"/>
+        </w:rPr>
+        <w:t>snow cover area</w:t>
+      </w:r>
+      <w:r>
+        <w:rPr>
+          <w:lang w:val="en-US"/>
+        </w:rPr>
+        <w:t xml:space="preserve"> </w:t>
+      </w:r>
+      <w:bookmarkEnd w:id="9"/>
+      <w:r>
+        <w:rPr>
+          <w:lang w:val="en-US"/>
+        </w:rPr>
+        <w:t>for the mean year over the historical scenario (1995-2014) and future climate change scenarios (2051-2070) considering the SSP 2 and RCP 4.5 and the different GCMs for each basin.</w:t>
+      </w:r>
+    </w:p>
+    <w:p>
+      <w:pPr>
+        <w:rPr>
+          <w:lang w:val="en-US"/>
+        </w:rPr>
+      </w:pPr>
+      <w:r>
+        <w:rPr>
+          <w:lang w:val="en-US"/>
+        </w:rPr>
         <w:lastRenderedPageBreak/>
-        <w:t xml:space="preserve">Figure </w:t>
-      </w:r>
-      <w:r>
-        <w:rPr>
-          <w:lang w:val="en-US"/>
-        </w:rPr>
-        <w:t>5</w:t>
-      </w:r>
-      <w:r>
-        <w:rPr>
-          <w:lang w:val="en-US"/>
-        </w:rPr>
-        <w:t xml:space="preserve">. Monthly </w:t>
-      </w:r>
-      <w:r>
-        <w:rPr>
-          <w:lang w:val="en-US"/>
-        </w:rPr>
-        <w:t>average</w:t>
-      </w:r>
-      <w:r>
-        <w:rPr>
-          <w:lang w:val="en-US"/>
-        </w:rPr>
-        <w:t xml:space="preserve"> precipitation and temperature for the mean year</w:t>
-      </w:r>
-      <w:r>
-        <w:rPr>
-          <w:lang w:val="en-US"/>
-        </w:rPr>
-        <w:t xml:space="preserve"> </w:t>
-      </w:r>
-      <w:r>
-        <w:rPr>
-          <w:lang w:val="en-US"/>
-        </w:rPr>
-        <w:t>over</w:t>
-      </w:r>
-      <w:r>
-        <w:rPr>
-          <w:lang w:val="en-US"/>
-        </w:rPr>
-        <w:t xml:space="preserve"> the historical</w:t>
-      </w:r>
-      <w:r>
-        <w:rPr>
-          <w:lang w:val="en-US"/>
-        </w:rPr>
-        <w:t xml:space="preserve"> scenario (1995-2014)</w:t>
-      </w:r>
-      <w:r>
-        <w:rPr>
-          <w:lang w:val="en-US"/>
-        </w:rPr>
-        <w:t xml:space="preserve"> and future</w:t>
-      </w:r>
-      <w:r>
-        <w:rPr>
-          <w:lang w:val="en-US"/>
-        </w:rPr>
-        <w:t xml:space="preserve"> </w:t>
-      </w:r>
-      <w:r>
-        <w:rPr>
-          <w:lang w:val="en-US"/>
-        </w:rPr>
-        <w:t xml:space="preserve">climate change scenarios </w:t>
-      </w:r>
-      <w:r>
-        <w:rPr>
-          <w:lang w:val="en-US"/>
-        </w:rPr>
-        <w:t>(2051-2</w:t>
-      </w:r>
-      <w:r>
-        <w:rPr>
-          <w:lang w:val="en-US"/>
-        </w:rPr>
-        <w:t>07</w:t>
-      </w:r>
-      <w:r>
-        <w:rPr>
-          <w:lang w:val="en-US"/>
-        </w:rPr>
-        <w:t>0)</w:t>
-      </w:r>
-      <w:r>
-        <w:rPr>
-          <w:lang w:val="en-US"/>
-        </w:rPr>
-        <w:t xml:space="preserve"> considering the SSP 2 and RCP 4.5 and the different </w:t>
-      </w:r>
-      <w:r>
-        <w:rPr>
-          <w:lang w:val="en-US"/>
-        </w:rPr>
-        <w:t>GCMs for each basin.</w:t>
-      </w:r>
-    </w:p>
-    <w:p>
-      <w:pPr>
-        <w:rPr>
-          <w:lang w:val="en-US"/>
-        </w:rPr>
-      </w:pPr>
-      <w:r>
-        <w:rPr>
-          <w:lang w:val="en-US"/>
-        </w:rPr>
-        <w:t xml:space="preserve">Figure </w:t>
-      </w:r>
-      <w:r>
-        <w:rPr>
-          <w:lang w:val="en-US"/>
-        </w:rPr>
-        <w:t>6</w:t>
-      </w:r>
-      <w:r>
-        <w:rPr>
-          <w:lang w:val="en-US"/>
-        </w:rPr>
-        <w:t xml:space="preserve">. Monthly average precipitation </w:t>
-      </w:r>
-      <w:r>
-        <w:rPr>
-          <w:lang w:val="en-US"/>
-        </w:rPr>
-        <w:t xml:space="preserve">and temperature </w:t>
-      </w:r>
-      <w:r>
-        <w:rPr>
-          <w:lang w:val="en-US"/>
-        </w:rPr>
-        <w:t>for the mean year over the historical scenario (1995-2014) and future climate change scenarios (20</w:t>
-      </w:r>
-      <w:r>
-        <w:rPr>
-          <w:lang w:val="en-US"/>
-        </w:rPr>
-        <w:t>81</w:t>
-      </w:r>
-      <w:r>
-        <w:rPr>
-          <w:lang w:val="en-US"/>
-        </w:rPr>
-        <w:t>-2</w:t>
-      </w:r>
-      <w:r>
-        <w:rPr>
-          <w:lang w:val="en-US"/>
-        </w:rPr>
-        <w:t>100</w:t>
-      </w:r>
-      <w:r>
-        <w:rPr>
-          <w:lang w:val="en-US"/>
-        </w:rPr>
-        <w:t>) considering the SSP 2 and RCP 4.5</w:t>
-      </w:r>
-      <w:r>
-        <w:rPr>
-          <w:lang w:val="en-US"/>
-        </w:rPr>
-        <w:t xml:space="preserve"> </w:t>
-      </w:r>
-      <w:r>
-        <w:rPr>
-          <w:lang w:val="en-US"/>
-        </w:rPr>
-        <w:t xml:space="preserve">and the different </w:t>
-      </w:r>
-      <w:r>
-        <w:rPr>
-          <w:lang w:val="en-US"/>
-        </w:rPr>
-        <w:t>GCMs for each basin.</w:t>
-      </w:r>
-    </w:p>
-    <w:p>
-      <w:pPr>
-        <w:rPr>
-          <w:lang w:val="en-US"/>
-        </w:rPr>
-      </w:pPr>
-      <w:r>
-        <w:rPr>
-          <w:lang w:val="en-US"/>
-        </w:rPr>
-        <w:t xml:space="preserve">Figure </w:t>
-      </w:r>
-      <w:r>
-        <w:rPr>
-          <w:lang w:val="en-US"/>
-        </w:rPr>
-        <w:t>7</w:t>
-      </w:r>
-      <w:r>
-        <w:rPr>
-          <w:lang w:val="en-US"/>
-        </w:rPr>
-        <w:t xml:space="preserve">. Monthly average precipitation and temperature for the mean year over the historical scenario (1995-2014) and future climate change scenarios (2051-2070) considering the SSP </w:t>
-      </w:r>
-      <w:r>
-        <w:rPr>
-          <w:lang w:val="en-US"/>
-        </w:rPr>
-        <w:t>5</w:t>
-      </w:r>
-      <w:r>
-        <w:rPr>
-          <w:lang w:val="en-US"/>
-        </w:rPr>
-        <w:t xml:space="preserve"> and RCP </w:t>
-      </w:r>
-      <w:r>
-        <w:rPr>
-          <w:lang w:val="en-US"/>
-        </w:rPr>
-        <w:t>8</w:t>
-      </w:r>
-      <w:r>
-        <w:rPr>
-          <w:lang w:val="en-US"/>
-        </w:rPr>
-        <w:t xml:space="preserve">.5 and the different </w:t>
-      </w:r>
-      <w:r>
-        <w:rPr>
-          <w:lang w:val="en-US"/>
-        </w:rPr>
-        <w:t>GCMs for each basin.</w:t>
-      </w:r>
-    </w:p>
-    <w:p>
-      <w:pPr>
-        <w:rPr>
-          <w:lang w:val="en-US"/>
-        </w:rPr>
-      </w:pPr>
-      <w:r>
-        <w:rPr>
-          <w:lang w:val="en-US"/>
-        </w:rPr>
-        <w:t xml:space="preserve">Figure </w:t>
-      </w:r>
-      <w:r>
-        <w:rPr>
-          <w:lang w:val="en-US"/>
-        </w:rPr>
-        <w:t>8</w:t>
-      </w:r>
-      <w:r>
-        <w:rPr>
-          <w:lang w:val="en-US"/>
-        </w:rPr>
-        <w:t xml:space="preserve">. Monthly average precipitation and temperature for the mean year over the historical scenario (1995-2014) and future climate change scenarios (2081-2100) considering the SSP </w:t>
-      </w:r>
-      <w:r>
-        <w:rPr>
-          <w:lang w:val="en-US"/>
-        </w:rPr>
-        <w:t>5</w:t>
-      </w:r>
-      <w:r>
-        <w:rPr>
-          <w:lang w:val="en-US"/>
-        </w:rPr>
-        <w:t xml:space="preserve"> and RCP </w:t>
-      </w:r>
-      <w:r>
-        <w:rPr>
-          <w:lang w:val="en-US"/>
-        </w:rPr>
-        <w:t>8</w:t>
-      </w:r>
-      <w:r>
-        <w:rPr>
-          <w:lang w:val="en-US"/>
-        </w:rPr>
-        <w:t>.5 and the different GCMs</w:t>
-      </w:r>
-      <w:r>
-        <w:rPr>
-          <w:lang w:val="en-US"/>
-        </w:rPr>
-        <w:t xml:space="preserve"> for each basin.</w:t>
-      </w:r>
-      <w:commentRangeEnd w:id="5"/>
-      <w:r>
-        <w:rPr>
-          <w:rStyle w:val="Refdecomentario"/>
-        </w:rPr>
-        <w:commentReference w:id="5"/>
-      </w:r>
-    </w:p>
-    <w:p>
-      <w:pPr>
-        <w:rPr>
-          <w:b/>
-          <w:bCs/>
-          <w:lang w:val="en-US"/>
-        </w:rPr>
-      </w:pPr>
-      <w:r>
-        <w:rPr>
-          <w:b/>
-          <w:bCs/>
-          <w:lang w:val="en-US"/>
-        </w:rPr>
-        <w:t xml:space="preserve">4.2. </w:t>
-      </w:r>
-      <w:r>
-        <w:rPr>
-          <w:b/>
-          <w:bCs/>
-          <w:lang w:val="en-US"/>
-        </w:rPr>
-        <w:t>NARX-LSTM machine learning model</w:t>
-      </w:r>
-      <w:r>
-        <w:rPr>
-          <w:b/>
-          <w:bCs/>
-          <w:lang w:val="en-US"/>
-        </w:rPr>
-        <w:t>s performance</w:t>
-      </w:r>
-    </w:p>
-    <w:p>
-      <w:pPr>
-        <w:rPr>
-          <w:lang w:val="en-US"/>
-        </w:rPr>
-      </w:pPr>
-      <w:commentRangeStart w:id="6"/>
-      <w:r>
-        <w:rPr>
-          <w:lang w:val="en-US"/>
-        </w:rPr>
-        <w:t>Table 1. Best configurations of the NARX-LSTM machine learning models</w:t>
-      </w:r>
-      <w:r>
-        <w:rPr>
-          <w:lang w:val="en-US"/>
-        </w:rPr>
-        <w:t xml:space="preserve"> for each basin.</w:t>
-      </w:r>
-      <w:commentRangeEnd w:id="6"/>
-      <w:r>
-        <w:rPr>
-          <w:rStyle w:val="Refdecomentario"/>
-        </w:rPr>
-        <w:commentReference w:id="6"/>
-      </w:r>
-    </w:p>
-    <w:p>
-      <w:pPr>
-        <w:rPr>
-          <w:lang w:val="en-US"/>
-        </w:rPr>
-      </w:pPr>
-      <w:commentRangeStart w:id="7"/>
-      <w:r>
-        <w:rPr>
-          <w:lang w:val="en-US"/>
-        </w:rPr>
-        <w:t xml:space="preserve">Figure </w:t>
-      </w:r>
-      <w:r>
-        <w:rPr>
-          <w:lang w:val="en-US"/>
-        </w:rPr>
-        <w:t>9</w:t>
-      </w:r>
-      <w:r>
-        <w:rPr>
-          <w:lang w:val="en-US"/>
-        </w:rPr>
-        <w:t xml:space="preserve">. </w:t>
-      </w:r>
-      <w:r>
-        <w:rPr>
-          <w:lang w:val="en-US"/>
-        </w:rPr>
-        <w:t>Historical and simulated (using the forecasting mode) daily snow cover area series for the period 2000-2023 and performance metrics for each basin.</w:t>
-      </w:r>
-      <w:commentRangeEnd w:id="7"/>
-      <w:r>
-        <w:rPr>
-          <w:rStyle w:val="Refdecomentario"/>
-        </w:rPr>
-        <w:commentReference w:id="7"/>
-      </w:r>
-    </w:p>
-    <w:p>
-      <w:pPr>
-        <w:rPr>
-          <w:b/>
-          <w:bCs/>
-          <w:lang w:val="en-US"/>
-        </w:rPr>
-      </w:pPr>
-      <w:r>
-        <w:rPr>
-          <w:b/>
-          <w:bCs/>
-          <w:lang w:val="en-US"/>
-        </w:rPr>
-        <w:t>4.3. Propagation of climate change scenarios to snow cover area</w:t>
-      </w:r>
-    </w:p>
-    <w:p>
-      <w:pPr>
-        <w:rPr>
-          <w:lang w:val="en-US"/>
-        </w:rPr>
-      </w:pPr>
-      <w:commentRangeStart w:id="8"/>
-      <w:r>
-        <w:rPr>
-          <w:lang w:val="en-US"/>
-        </w:rPr>
-        <w:t xml:space="preserve">Figure </w:t>
-      </w:r>
-      <w:r>
-        <w:rPr>
-          <w:lang w:val="en-US"/>
-        </w:rPr>
-        <w:t>10</w:t>
-      </w:r>
-      <w:r>
-        <w:rPr>
-          <w:lang w:val="en-US"/>
-        </w:rPr>
-        <w:t xml:space="preserve">. </w:t>
-      </w:r>
-      <w:r>
-        <w:rPr>
-          <w:lang w:val="en-US"/>
-        </w:rPr>
-        <w:t>Daily</w:t>
-      </w:r>
-      <w:r>
-        <w:rPr>
-          <w:lang w:val="en-US"/>
-        </w:rPr>
-        <w:t xml:space="preserve"> average </w:t>
-      </w:r>
-      <w:bookmarkStart w:id="9" w:name="_Hlk199929655"/>
-      <w:r>
-        <w:rPr>
-          <w:lang w:val="en-US"/>
-        </w:rPr>
-        <w:t>snow cover area</w:t>
-      </w:r>
-      <w:r>
-        <w:rPr>
-          <w:lang w:val="en-US"/>
-        </w:rPr>
-        <w:t xml:space="preserve"> </w:t>
-      </w:r>
-      <w:bookmarkEnd w:id="9"/>
-      <w:r>
-        <w:rPr>
-          <w:lang w:val="en-US"/>
-        </w:rPr>
-        <w:t>for the mean year over the historical scenario (1995-2014) and future climate change scenarios (2051-2070) considering the SSP 2 and RCP 4.5 and the different GCMs for each basin.</w:t>
-      </w:r>
-    </w:p>
-    <w:p>
-      <w:pPr>
-        <w:rPr>
-          <w:lang w:val="en-US"/>
-        </w:rPr>
-      </w:pPr>
-      <w:r>
-        <w:rPr>
-          <w:lang w:val="en-US"/>
-        </w:rPr>
         <w:t xml:space="preserve">Figure </w:t>
       </w:r>
       <w:r>
@@ -2151,7 +4845,6 @@
   <w:style w:type="character" w:default="1" w:styleId="Fuentedeprrafopredeter">
     <w:name w:val="Default Paragraph Font"/>
     <w:uiPriority w:val="1"/>
-    <w:semiHidden/>
     <w:unhideWhenUsed/>
   </w:style>
   <w:style w:type="table" w:default="1" w:styleId="Tablanormal">

</xml_diff>